<commit_message>
the correct .doc file
</commit_message>
<xml_diff>
--- a/Checkpoint II/Lab04-Doc Template.docx
+++ b/Checkpoint II/Lab04-Doc Template.docx
@@ -1,10 +1,10 @@
 
 <file path=word/document.xml><?xml version="1.0" encoding="utf-8"?>
-<w:document xmlns:wpc="http://schemas.microsoft.com/office/word/2010/wordprocessingCanvas" xmlns:mo="http://schemas.microsoft.com/office/mac/office/2008/main" xmlns:mc="http://schemas.openxmlformats.org/markup-compatibility/2006" xmlns:mv="urn:schemas-microsoft-com:mac:vml" xmlns:o="urn:schemas-microsoft-com:office:office" xmlns:r="http://schemas.openxmlformats.org/officeDocument/2006/relationships" xmlns:m="http://schemas.openxmlformats.org/officeDocument/2006/math" xmlns:v="urn:schemas-microsoft-com:vml" xmlns:wp14="http://schemas.microsoft.com/office/word/2010/wordprocessingDrawing" xmlns:wp="http://schemas.openxmlformats.org/drawingml/2006/wordprocessingDrawing" xmlns:w10="urn:schemas-microsoft-com:office:word" xmlns:w="http://schemas.openxmlformats.org/wordprocessingml/2006/main" xmlns:w14="http://schemas.microsoft.com/office/word/2010/wordml" xmlns:wpg="http://schemas.microsoft.com/office/word/2010/wordprocessingGroup" xmlns:wpi="http://schemas.microsoft.com/office/word/2010/wordprocessingInk" xmlns:wne="http://schemas.microsoft.com/office/word/2006/wordml" xmlns:wps="http://schemas.microsoft.com/office/word/2010/wordprocessingShape" mc:Ignorable="w14 wp14">
+<w:document xmlns:wpc="http://schemas.microsoft.com/office/word/2010/wordprocessingCanvas" xmlns:cx="http://schemas.microsoft.com/office/drawing/2014/chartex" xmlns:cx1="http://schemas.microsoft.com/office/drawing/2015/9/8/chartex" xmlns:cx2="http://schemas.microsoft.com/office/drawing/2015/10/21/chartex" xmlns:cx3="http://schemas.microsoft.com/office/drawing/2016/5/9/chartex" xmlns:cx4="http://schemas.microsoft.com/office/drawing/2016/5/10/chartex" xmlns:cx5="http://schemas.microsoft.com/office/drawing/2016/5/11/chartex" xmlns:cx6="http://schemas.microsoft.com/office/drawing/2016/5/12/chartex" xmlns:cx7="http://schemas.microsoft.com/office/drawing/2016/5/13/chartex" xmlns:cx8="http://schemas.microsoft.com/office/drawing/2016/5/14/chartex" xmlns:mc="http://schemas.openxmlformats.org/markup-compatibility/2006" xmlns:aink="http://schemas.microsoft.com/office/drawing/2016/ink" xmlns:am3d="http://schemas.microsoft.com/office/drawing/2017/model3d" xmlns:o="urn:schemas-microsoft-com:office:office" xmlns:r="http://schemas.openxmlformats.org/officeDocument/2006/relationships" xmlns:m="http://schemas.openxmlformats.org/officeDocument/2006/math" xmlns:v="urn:schemas-microsoft-com:vml" xmlns:wp14="http://schemas.microsoft.com/office/word/2010/wordprocessingDrawing" xmlns:wp="http://schemas.openxmlformats.org/drawingml/2006/wordprocessingDrawing" xmlns:w10="urn:schemas-microsoft-com:office:word" xmlns:w="http://schemas.openxmlformats.org/wordprocessingml/2006/main" xmlns:w14="http://schemas.microsoft.com/office/word/2010/wordml" xmlns:w15="http://schemas.microsoft.com/office/word/2012/wordml" xmlns:w16cid="http://schemas.microsoft.com/office/word/2016/wordml/cid" xmlns:w16se="http://schemas.microsoft.com/office/word/2015/wordml/symex" xmlns:wpg="http://schemas.microsoft.com/office/word/2010/wordprocessingGroup" xmlns:wpi="http://schemas.microsoft.com/office/word/2010/wordprocessingInk" xmlns:wne="http://schemas.microsoft.com/office/word/2006/wordml" xmlns:wps="http://schemas.microsoft.com/office/word/2010/wordprocessingShape" mc:Ignorable="w14 w15 w16se w16cid wp14">
   <w:body>
     <w:p>
       <w:pPr>
-        <w:pStyle w:val="Heading1"/>
+        <w:pStyle w:val="Ttulo1"/>
         <w:jc w:val="center"/>
         <w:rPr>
           <w:rFonts w:ascii="Arial" w:eastAsia="DejaVu Sans Condensed" w:hAnsi="Arial"/>
@@ -27,7 +27,7 @@
     </w:p>
     <w:p>
       <w:pPr>
-        <w:pStyle w:val="Heading1"/>
+        <w:pStyle w:val="Ttulo1"/>
         <w:spacing w:before="0"/>
         <w:jc w:val="center"/>
         <w:rPr>
@@ -91,32 +91,41 @@
         <w:jc w:val="center"/>
         <w:rPr>
           <w:rFonts w:ascii="Calibri" w:eastAsia="DejaVu Sans Condensed" w:hAnsi="Calibri"/>
-          <w:lang w:val="en-GB"/>
-        </w:rPr>
-      </w:pPr>
-      <w:r>
-        <w:rPr>
-          <w:rFonts w:ascii="Calibri" w:eastAsia="DejaVu Sans Condensed" w:hAnsi="Calibri"/>
-          <w:highlight w:val="yellow"/>
-          <w:lang w:val="en-GB"/>
-        </w:rPr>
-        <w:t>G(X) - (A/T)</w:t>
+          <w:lang w:val="pt-PT"/>
+        </w:rPr>
+      </w:pPr>
+      <w:r>
+        <w:rPr>
+          <w:rFonts w:ascii="Calibri" w:eastAsia="DejaVu Sans Condensed" w:hAnsi="Calibri"/>
+          <w:highlight w:val="yellow"/>
+          <w:lang w:val="pt-PT"/>
+        </w:rPr>
+        <w:t>G</w:t>
+      </w:r>
+      <w:r>
+        <w:rPr>
+          <w:rFonts w:ascii="Calibri" w:eastAsia="DejaVu Sans Condensed" w:hAnsi="Calibri"/>
+          <w:highlight w:val="yellow"/>
+          <w:lang w:val="pt-PT"/>
+        </w:rPr>
+        <w:t>15</w:t>
+      </w:r>
+      <w:r>
+        <w:rPr>
+          <w:rFonts w:ascii="Calibri" w:eastAsia="DejaVu Sans Condensed" w:hAnsi="Calibri"/>
+          <w:highlight w:val="yellow"/>
+          <w:lang w:val="pt-PT"/>
+        </w:rPr>
+        <w:t xml:space="preserve"> - A</w:t>
       </w:r>
     </w:p>
     <w:p>
       <w:pPr>
         <w:jc w:val="center"/>
         <w:rPr>
-          <w:lang w:val="en-GB"/>
-        </w:rPr>
-      </w:pPr>
-      <w:r>
-        <w:rPr>
-          <w:rFonts w:ascii="Calibri" w:eastAsia="DejaVu Sans Condensed" w:hAnsi="Calibri"/>
-          <w:lang w:val="en-GB"/>
-        </w:rPr>
-        <w:t>Ex.: G01-A</w:t>
-      </w:r>
+          <w:lang w:val="pt-PT"/>
+        </w:rPr>
+      </w:pPr>
     </w:p>
     <w:p>
       <w:pPr>
@@ -129,7 +138,6 @@
           <w:rFonts w:ascii="Calibri" w:eastAsia="DejaVu Sans Condensed" w:hAnsi="Calibri" w:cs="DejaVu Sans Condensed"/>
           <w:b/>
           <w:bCs/>
-          <w:lang w:val="en-GB"/>
         </w:rPr>
       </w:pPr>
       <w:r>
@@ -137,7 +145,6 @@
           <w:rFonts w:ascii="Calibri" w:eastAsia="DejaVu Sans Condensed" w:hAnsi="Calibri" w:cs="DejaVu Sans Condensed"/>
           <w:b/>
           <w:bCs/>
-          <w:lang w:val="en-GB"/>
         </w:rPr>
         <w:t xml:space="preserve">1. </w:t>
       </w:r>
@@ -146,7 +153,6 @@
           <w:rFonts w:ascii="Calibri" w:eastAsia="DejaVu Sans Condensed" w:hAnsi="Calibri" w:cs="DejaVu Sans Condensed"/>
           <w:b/>
           <w:bCs/>
-          <w:lang w:val="en-GB"/>
         </w:rPr>
         <w:t>Initial Dataset</w:t>
       </w:r>
@@ -194,6 +200,7 @@
         </w:rPr>
         <w:t xml:space="preserve"> </w:t>
       </w:r>
+      <w:proofErr w:type="gramStart"/>
       <w:r>
         <w:rPr>
           <w:rFonts w:ascii="Calibri" w:eastAsia="DejaVu Sans Condensed" w:hAnsi="Calibri"/>
@@ -208,7 +215,32 @@
           <w:highlight w:val="yellow"/>
           <w:lang w:val="en-GB"/>
         </w:rPr>
-        <w:t xml:space="preserve"> high level description </w:t>
+        <w:t>n</w:t>
+      </w:r>
+      <w:proofErr w:type="gramEnd"/>
+      <w:r>
+        <w:rPr>
+          <w:rFonts w:ascii="Calibri" w:eastAsia="DejaVu Sans Condensed" w:hAnsi="Calibri"/>
+          <w:highlight w:val="yellow"/>
+          <w:lang w:val="en-GB"/>
+        </w:rPr>
+        <w:t xml:space="preserve"> high</w:t>
+      </w:r>
+      <w:r>
+        <w:rPr>
+          <w:rFonts w:ascii="Calibri" w:eastAsia="DejaVu Sans Condensed" w:hAnsi="Calibri"/>
+          <w:highlight w:val="yellow"/>
+          <w:lang w:val="en-GB"/>
+        </w:rPr>
+        <w:t xml:space="preserve"> </w:t>
+      </w:r>
+      <w:r>
+        <w:rPr>
+          <w:rFonts w:ascii="Calibri" w:eastAsia="DejaVu Sans Condensed" w:hAnsi="Calibri"/>
+          <w:highlight w:val="yellow"/>
+          <w:lang w:val="en-GB"/>
+        </w:rPr>
+        <w:t xml:space="preserve">level description </w:t>
       </w:r>
       <w:r>
         <w:rPr>
@@ -226,6 +258,448 @@
         </w:rPr>
         <w:t>.</w:t>
       </w:r>
+    </w:p>
+    <w:p>
+      <w:pPr>
+        <w:widowControl w:val="0"/>
+        <w:suppressAutoHyphens/>
+        <w:spacing w:after="120"/>
+        <w:jc w:val="both"/>
+        <w:rPr>
+          <w:rFonts w:ascii="Calibri" w:eastAsia="DejaVu Sans Condensed" w:hAnsi="Calibri"/>
+          <w:lang w:val="en-GB"/>
+        </w:rPr>
+      </w:pPr>
+      <w:r>
+        <w:rPr>
+          <w:rFonts w:ascii="Calibri" w:eastAsia="DejaVu Sans Condensed" w:hAnsi="Calibri"/>
+          <w:lang w:val="en-GB"/>
+        </w:rPr>
+        <w:t xml:space="preserve">The aim of our information visualization is to correlate the reading habits of EU members and some demographics indicators such average income per level of education, student performance in mathematics, science and reading. </w:t>
+      </w:r>
+    </w:p>
+    <w:p>
+      <w:pPr>
+        <w:widowControl w:val="0"/>
+        <w:suppressAutoHyphens/>
+        <w:spacing w:after="120"/>
+        <w:jc w:val="both"/>
+        <w:rPr>
+          <w:rFonts w:ascii="Calibri" w:eastAsia="DejaVu Sans Condensed" w:hAnsi="Calibri"/>
+          <w:lang w:val="en-GB"/>
+        </w:rPr>
+      </w:pPr>
+      <w:r>
+        <w:rPr>
+          <w:rFonts w:ascii="Calibri" w:eastAsia="DejaVu Sans Condensed" w:hAnsi="Calibri"/>
+          <w:lang w:val="en-GB"/>
+        </w:rPr>
+        <w:t>The datasets necessary to use in our visualization were obtained in the EUROSTAT</w:t>
+      </w:r>
+      <w:r>
+        <w:rPr>
+          <w:rFonts w:ascii="Calibri" w:eastAsia="DejaVu Sans Condensed" w:hAnsi="Calibri"/>
+          <w:lang w:val="en-GB"/>
+        </w:rPr>
+        <w:t xml:space="preserve"> database</w:t>
+      </w:r>
+      <w:r>
+        <w:rPr>
+          <w:rFonts w:ascii="Calibri" w:eastAsia="DejaVu Sans Condensed" w:hAnsi="Calibri"/>
+          <w:lang w:val="en-GB"/>
+        </w:rPr>
+        <w:t xml:space="preserve">. </w:t>
+      </w:r>
+    </w:p>
+    <w:p>
+      <w:pPr>
+        <w:spacing w:after="0"/>
+        <w:rPr>
+          <w:rFonts w:ascii="Courier New" w:hAnsi="Courier New" w:cs="Courier New"/>
+          <w:sz w:val="18"/>
+        </w:rPr>
+      </w:pPr>
+      <w:r>
+        <w:rPr>
+          <w:rFonts w:ascii="Courier New" w:hAnsi="Courier New" w:cs="Courier New"/>
+          <w:sz w:val="18"/>
+          <w:highlight w:val="yellow"/>
+        </w:rPr>
+        <w:t>Time Spend Reading Books (By countries members of EU) (in the year 2010)</w:t>
+      </w:r>
+    </w:p>
+    <w:p>
+      <w:pPr>
+        <w:spacing w:after="0"/>
+        <w:rPr>
+          <w:rFonts w:ascii="Courier New" w:hAnsi="Courier New" w:cs="Courier New"/>
+          <w:sz w:val="18"/>
+        </w:rPr>
+      </w:pPr>
+      <w:r>
+        <w:rPr>
+          <w:rFonts w:ascii="Courier New" w:hAnsi="Courier New" w:cs="Courier New"/>
+          <w:noProof/>
+          <w:sz w:val="18"/>
+        </w:rPr>
+        <w:drawing>
+          <wp:inline distT="0" distB="0" distL="0" distR="0" wp14:anchorId="67A1CF4C" wp14:editId="459A752B">
+            <wp:extent cx="6115050" cy="714375"/>
+            <wp:effectExtent l="0" t="0" r="0" b="9525"/>
+            <wp:docPr id="1" name="Imagem 1"/>
+            <wp:cNvGraphicFramePr>
+              <a:graphicFrameLocks xmlns:a="http://schemas.openxmlformats.org/drawingml/2006/main" noChangeAspect="1"/>
+            </wp:cNvGraphicFramePr>
+            <a:graphic xmlns:a="http://schemas.openxmlformats.org/drawingml/2006/main">
+              <a:graphicData uri="http://schemas.openxmlformats.org/drawingml/2006/picture">
+                <pic:pic xmlns:pic="http://schemas.openxmlformats.org/drawingml/2006/picture">
+                  <pic:nvPicPr>
+                    <pic:cNvPr id="0" name="Picture 1"/>
+                    <pic:cNvPicPr>
+                      <a:picLocks noChangeAspect="1" noChangeArrowheads="1"/>
+                    </pic:cNvPicPr>
+                  </pic:nvPicPr>
+                  <pic:blipFill>
+                    <a:blip r:embed="rId5">
+                      <a:extLst>
+                        <a:ext uri="{28A0092B-C50C-407E-A947-70E740481C1C}">
+                          <a14:useLocalDpi xmlns:a14="http://schemas.microsoft.com/office/drawing/2010/main" val="0"/>
+                        </a:ext>
+                      </a:extLst>
+                    </a:blip>
+                    <a:srcRect/>
+                    <a:stretch>
+                      <a:fillRect/>
+                    </a:stretch>
+                  </pic:blipFill>
+                  <pic:spPr bwMode="auto">
+                    <a:xfrm>
+                      <a:off x="0" y="0"/>
+                      <a:ext cx="6115050" cy="714375"/>
+                    </a:xfrm>
+                    <a:prstGeom prst="rect">
+                      <a:avLst/>
+                    </a:prstGeom>
+                    <a:noFill/>
+                    <a:ln>
+                      <a:noFill/>
+                    </a:ln>
+                  </pic:spPr>
+                </pic:pic>
+              </a:graphicData>
+            </a:graphic>
+          </wp:inline>
+        </w:drawing>
+      </w:r>
+    </w:p>
+    <w:p>
+      <w:pPr>
+        <w:spacing w:after="0"/>
+        <w:rPr>
+          <w:rFonts w:ascii="Courier New" w:hAnsi="Courier New" w:cs="Courier New"/>
+          <w:sz w:val="18"/>
+        </w:rPr>
+      </w:pPr>
+      <w:r>
+        <w:rPr>
+          <w:rFonts w:ascii="Courier New" w:hAnsi="Courier New" w:cs="Courier New"/>
+          <w:sz w:val="18"/>
+          <w:highlight w:val="yellow"/>
+        </w:rPr>
+        <w:t>Book spending: Consumption expenditure for household by consumption purpose (2015-2018)</w:t>
+      </w:r>
+    </w:p>
+    <w:p>
+      <w:pPr>
+        <w:spacing w:after="0"/>
+        <w:rPr>
+          <w:rFonts w:ascii="Courier New" w:hAnsi="Courier New" w:cs="Courier New"/>
+          <w:sz w:val="18"/>
+        </w:rPr>
+      </w:pPr>
+    </w:p>
+    <w:p>
+      <w:pPr>
+        <w:spacing w:after="0"/>
+        <w:rPr>
+          <w:rFonts w:ascii="Courier New" w:hAnsi="Courier New" w:cs="Courier New"/>
+          <w:sz w:val="18"/>
+        </w:rPr>
+      </w:pPr>
+      <w:r>
+        <w:rPr>
+          <w:noProof/>
+        </w:rPr>
+        <w:drawing>
+          <wp:inline distT="0" distB="0" distL="0" distR="0" wp14:anchorId="4610E2E0" wp14:editId="10DC74F5">
+            <wp:extent cx="6116320" cy="1163320"/>
+            <wp:effectExtent l="0" t="0" r="0" b="0"/>
+            <wp:docPr id="3" name="Imagem 3"/>
+            <wp:cNvGraphicFramePr>
+              <a:graphicFrameLocks xmlns:a="http://schemas.openxmlformats.org/drawingml/2006/main" noChangeAspect="1"/>
+            </wp:cNvGraphicFramePr>
+            <a:graphic xmlns:a="http://schemas.openxmlformats.org/drawingml/2006/main">
+              <a:graphicData uri="http://schemas.openxmlformats.org/drawingml/2006/picture">
+                <pic:pic xmlns:pic="http://schemas.openxmlformats.org/drawingml/2006/picture">
+                  <pic:nvPicPr>
+                    <pic:cNvPr id="1" name=""/>
+                    <pic:cNvPicPr/>
+                  </pic:nvPicPr>
+                  <pic:blipFill>
+                    <a:blip r:embed="rId6"/>
+                    <a:stretch>
+                      <a:fillRect/>
+                    </a:stretch>
+                  </pic:blipFill>
+                  <pic:spPr>
+                    <a:xfrm>
+                      <a:off x="0" y="0"/>
+                      <a:ext cx="6116320" cy="1163320"/>
+                    </a:xfrm>
+                    <a:prstGeom prst="rect">
+                      <a:avLst/>
+                    </a:prstGeom>
+                  </pic:spPr>
+                </pic:pic>
+              </a:graphicData>
+            </a:graphic>
+          </wp:inline>
+        </w:drawing>
+      </w:r>
+    </w:p>
+    <w:p>
+      <w:pPr>
+        <w:spacing w:after="0"/>
+        <w:rPr>
+          <w:rFonts w:ascii="Courier New" w:hAnsi="Courier New" w:cs="Courier New"/>
+          <w:sz w:val="18"/>
+          <w:highlight w:val="yellow"/>
+        </w:rPr>
+      </w:pPr>
+    </w:p>
+    <w:p>
+      <w:pPr>
+        <w:spacing w:after="0"/>
+        <w:rPr>
+          <w:rFonts w:ascii="Courier New" w:hAnsi="Courier New" w:cs="Courier New"/>
+          <w:sz w:val="18"/>
+          <w:highlight w:val="yellow"/>
+        </w:rPr>
+      </w:pPr>
+      <w:r>
+        <w:rPr>
+          <w:rFonts w:ascii="Courier New" w:hAnsi="Courier New" w:cs="Courier New"/>
+          <w:sz w:val="18"/>
+          <w:highlight w:val="yellow"/>
+        </w:rPr>
+        <w:t>Early Leavers: Education and training (in percentage) from 1992-2018</w:t>
+      </w:r>
+    </w:p>
+    <w:p>
+      <w:pPr>
+        <w:spacing w:after="0"/>
+        <w:rPr>
+          <w:rFonts w:ascii="Courier New" w:hAnsi="Courier New" w:cs="Courier New"/>
+          <w:sz w:val="18"/>
+        </w:rPr>
+      </w:pPr>
+      <w:r>
+        <w:rPr>
+          <w:rFonts w:ascii="Courier New" w:hAnsi="Courier New" w:cs="Courier New"/>
+          <w:sz w:val="18"/>
+          <w:highlight w:val="yellow"/>
+        </w:rPr>
+        <w:t>File Structure: Summary, Sheet1(population), Sheet2(Males), Sheet3(Females)</w:t>
+      </w:r>
+    </w:p>
+    <w:p>
+      <w:pPr>
+        <w:spacing w:after="0"/>
+        <w:rPr>
+          <w:rFonts w:ascii="Courier New" w:hAnsi="Courier New" w:cs="Courier New"/>
+          <w:sz w:val="18"/>
+          <w:highlight w:val="yellow"/>
+        </w:rPr>
+      </w:pPr>
+      <w:r>
+        <w:rPr>
+          <w:rFonts w:ascii="Courier New" w:hAnsi="Courier New" w:cs="Courier New"/>
+          <w:noProof/>
+          <w:sz w:val="18"/>
+        </w:rPr>
+        <w:drawing>
+          <wp:inline distT="0" distB="0" distL="0" distR="0" wp14:anchorId="747F9CB7" wp14:editId="5EABFDC8">
+            <wp:extent cx="6486525" cy="1504950"/>
+            <wp:effectExtent l="0" t="0" r="9525" b="0"/>
+            <wp:docPr id="6" name="Imagem 6"/>
+            <wp:cNvGraphicFramePr>
+              <a:graphicFrameLocks xmlns:a="http://schemas.openxmlformats.org/drawingml/2006/main" noChangeAspect="1"/>
+            </wp:cNvGraphicFramePr>
+            <a:graphic xmlns:a="http://schemas.openxmlformats.org/drawingml/2006/main">
+              <a:graphicData uri="http://schemas.openxmlformats.org/drawingml/2006/picture">
+                <pic:pic xmlns:pic="http://schemas.openxmlformats.org/drawingml/2006/picture">
+                  <pic:nvPicPr>
+                    <pic:cNvPr id="0" name="Picture 5"/>
+                    <pic:cNvPicPr>
+                      <a:picLocks noChangeAspect="1" noChangeArrowheads="1"/>
+                    </pic:cNvPicPr>
+                  </pic:nvPicPr>
+                  <pic:blipFill>
+                    <a:blip r:embed="rId7">
+                      <a:extLst>
+                        <a:ext uri="{28A0092B-C50C-407E-A947-70E740481C1C}">
+                          <a14:useLocalDpi xmlns:a14="http://schemas.microsoft.com/office/drawing/2010/main" val="0"/>
+                        </a:ext>
+                      </a:extLst>
+                    </a:blip>
+                    <a:srcRect/>
+                    <a:stretch>
+                      <a:fillRect/>
+                    </a:stretch>
+                  </pic:blipFill>
+                  <pic:spPr bwMode="auto">
+                    <a:xfrm>
+                      <a:off x="0" y="0"/>
+                      <a:ext cx="6486525" cy="1504950"/>
+                    </a:xfrm>
+                    <a:prstGeom prst="rect">
+                      <a:avLst/>
+                    </a:prstGeom>
+                    <a:noFill/>
+                    <a:ln>
+                      <a:noFill/>
+                    </a:ln>
+                  </pic:spPr>
+                </pic:pic>
+              </a:graphicData>
+            </a:graphic>
+          </wp:inline>
+        </w:drawing>
+      </w:r>
+    </w:p>
+    <w:p>
+      <w:pPr>
+        <w:spacing w:after="0"/>
+        <w:rPr>
+          <w:rFonts w:ascii="Courier New" w:hAnsi="Courier New" w:cs="Courier New"/>
+          <w:sz w:val="18"/>
+          <w:highlight w:val="yellow"/>
+        </w:rPr>
+      </w:pPr>
+    </w:p>
+    <w:p>
+      <w:pPr>
+        <w:widowControl w:val="0"/>
+        <w:suppressAutoHyphens/>
+        <w:spacing w:after="120"/>
+        <w:jc w:val="both"/>
+        <w:rPr>
+          <w:rFonts w:ascii="Calibri" w:eastAsia="DejaVu Sans Condensed" w:hAnsi="Calibri"/>
+          <w:lang w:val="en-GB"/>
+        </w:rPr>
+      </w:pPr>
+      <w:r>
+        <w:rPr>
+          <w:rFonts w:ascii="Courier New" w:hAnsi="Courier New" w:cs="Courier New"/>
+          <w:sz w:val="18"/>
+          <w:highlight w:val="yellow"/>
+        </w:rPr>
+        <w:t xml:space="preserve">Participation in rate in education(non-traditional) and </w:t>
+      </w:r>
+      <w:proofErr w:type="gramStart"/>
+      <w:r>
+        <w:rPr>
+          <w:rFonts w:ascii="Courier New" w:hAnsi="Courier New" w:cs="Courier New"/>
+          <w:sz w:val="18"/>
+          <w:highlight w:val="yellow"/>
+        </w:rPr>
+        <w:t>training(</w:t>
+      </w:r>
+      <w:proofErr w:type="gramEnd"/>
+      <w:r>
+        <w:rPr>
+          <w:rFonts w:ascii="Courier New" w:hAnsi="Courier New" w:cs="Courier New"/>
+          <w:sz w:val="18"/>
+          <w:highlight w:val="yellow"/>
+        </w:rPr>
+        <w:t>html file, group by all</w:t>
+      </w:r>
+      <w:r>
+        <w:rPr>
+          <w:rFonts w:ascii="Courier New" w:hAnsi="Courier New" w:cs="Courier New"/>
+          <w:sz w:val="18"/>
+          <w:highlight w:val="yellow"/>
+        </w:rPr>
+        <w:t>)</w:t>
+      </w:r>
+      <w:r>
+        <w:rPr>
+          <w:rFonts w:ascii="Courier New" w:hAnsi="Courier New" w:cs="Courier New"/>
+          <w:noProof/>
+          <w:sz w:val="18"/>
+          <w:highlight w:val="yellow"/>
+        </w:rPr>
+        <w:drawing>
+          <wp:inline distT="0" distB="0" distL="0" distR="0" wp14:anchorId="0733D1AE" wp14:editId="575A6B52">
+            <wp:extent cx="6496050" cy="1434544"/>
+            <wp:effectExtent l="0" t="0" r="0" b="0"/>
+            <wp:docPr id="8" name="Imagem 8"/>
+            <wp:cNvGraphicFramePr>
+              <a:graphicFrameLocks xmlns:a="http://schemas.openxmlformats.org/drawingml/2006/main" noChangeAspect="1"/>
+            </wp:cNvGraphicFramePr>
+            <a:graphic xmlns:a="http://schemas.openxmlformats.org/drawingml/2006/main">
+              <a:graphicData uri="http://schemas.openxmlformats.org/drawingml/2006/picture">
+                <pic:pic xmlns:pic="http://schemas.openxmlformats.org/drawingml/2006/picture">
+                  <pic:nvPicPr>
+                    <pic:cNvPr id="0" name="Picture 7"/>
+                    <pic:cNvPicPr>
+                      <a:picLocks noChangeAspect="1" noChangeArrowheads="1"/>
+                    </pic:cNvPicPr>
+                  </pic:nvPicPr>
+                  <pic:blipFill>
+                    <a:blip r:embed="rId8">
+                      <a:extLst>
+                        <a:ext uri="{28A0092B-C50C-407E-A947-70E740481C1C}">
+                          <a14:useLocalDpi xmlns:a14="http://schemas.microsoft.com/office/drawing/2010/main" val="0"/>
+                        </a:ext>
+                      </a:extLst>
+                    </a:blip>
+                    <a:srcRect/>
+                    <a:stretch>
+                      <a:fillRect/>
+                    </a:stretch>
+                  </pic:blipFill>
+                  <pic:spPr bwMode="auto">
+                    <a:xfrm>
+                      <a:off x="0" y="0"/>
+                      <a:ext cx="6581468" cy="1453407"/>
+                    </a:xfrm>
+                    <a:prstGeom prst="rect">
+                      <a:avLst/>
+                    </a:prstGeom>
+                    <a:noFill/>
+                    <a:ln>
+                      <a:noFill/>
+                    </a:ln>
+                  </pic:spPr>
+                </pic:pic>
+              </a:graphicData>
+            </a:graphic>
+          </wp:inline>
+        </w:drawing>
+      </w:r>
+    </w:p>
+    <w:p>
+      <w:pPr>
+        <w:widowControl w:val="0"/>
+        <w:suppressAutoHyphens/>
+        <w:spacing w:after="120"/>
+        <w:jc w:val="both"/>
+        <w:rPr>
+          <w:rFonts w:ascii="Calibri" w:eastAsia="DejaVu Sans Condensed" w:hAnsi="Calibri"/>
+          <w:lang w:val="en-GB"/>
+        </w:rPr>
+      </w:pPr>
     </w:p>
     <w:p>
       <w:pPr>
@@ -260,6 +734,7 @@
           <w:bCs/>
           <w:lang w:val="en-GB"/>
         </w:rPr>
+        <w:lastRenderedPageBreak/>
         <w:t xml:space="preserve">2. </w:t>
       </w:r>
       <w:r>
@@ -303,7 +778,7 @@
     </w:p>
     <w:p>
       <w:pPr>
-        <w:pStyle w:val="ListParagraph"/>
+        <w:pStyle w:val="PargrafodaLista"/>
         <w:widowControl w:val="0"/>
         <w:numPr>
           <w:ilvl w:val="0"/>
@@ -345,7 +820,7 @@
     </w:p>
     <w:p>
       <w:pPr>
-        <w:pStyle w:val="ListParagraph"/>
+        <w:pStyle w:val="PargrafodaLista"/>
         <w:widowControl w:val="0"/>
         <w:numPr>
           <w:ilvl w:val="0"/>
@@ -369,6 +844,593 @@
         <w:t>Which derived measures did you consider and why (based on your tasks and questions)?</w:t>
       </w:r>
     </w:p>
+    <w:tbl>
+      <w:tblPr>
+        <w:tblStyle w:val="TabelacomGrelha"/>
+        <w:tblW w:w="11087" w:type="dxa"/>
+        <w:tblInd w:w="-459" w:type="dxa"/>
+        <w:tblLook w:val="04A0" w:firstRow="1" w:lastRow="0" w:firstColumn="1" w:lastColumn="0" w:noHBand="0" w:noVBand="1"/>
+      </w:tblPr>
+      <w:tblGrid>
+        <w:gridCol w:w="3926"/>
+        <w:gridCol w:w="2387"/>
+        <w:gridCol w:w="2387"/>
+        <w:gridCol w:w="2387"/>
+      </w:tblGrid>
+      <w:tr>
+        <w:trPr>
+          <w:trHeight w:val="498"/>
+        </w:trPr>
+        <w:tc>
+          <w:tcPr>
+            <w:tcW w:w="3926" w:type="dxa"/>
+          </w:tcPr>
+          <w:p>
+            <w:pPr>
+              <w:pStyle w:val="PargrafodaLista"/>
+              <w:widowControl w:val="0"/>
+              <w:suppressAutoHyphens/>
+              <w:spacing w:after="120"/>
+              <w:ind w:left="0"/>
+              <w:jc w:val="both"/>
+              <w:rPr>
+                <w:rFonts w:ascii="Calibri" w:eastAsia="DejaVu Sans Condensed" w:hAnsi="Calibri"/>
+                <w:highlight w:val="yellow"/>
+                <w:lang w:val="en-GB"/>
+              </w:rPr>
+            </w:pPr>
+            <w:r>
+              <w:rPr>
+                <w:rFonts w:ascii="Calibri" w:eastAsia="DejaVu Sans Condensed" w:hAnsi="Calibri"/>
+                <w:highlight w:val="yellow"/>
+                <w:lang w:val="en-GB"/>
+              </w:rPr>
+              <w:t>Dataset</w:t>
+            </w:r>
+          </w:p>
+        </w:tc>
+        <w:tc>
+          <w:tcPr>
+            <w:tcW w:w="2387" w:type="dxa"/>
+          </w:tcPr>
+          <w:p>
+            <w:pPr>
+              <w:pStyle w:val="PargrafodaLista"/>
+              <w:widowControl w:val="0"/>
+              <w:suppressAutoHyphens/>
+              <w:spacing w:after="120"/>
+              <w:ind w:left="0"/>
+              <w:jc w:val="both"/>
+              <w:rPr>
+                <w:rFonts w:ascii="Calibri" w:eastAsia="DejaVu Sans Condensed" w:hAnsi="Calibri"/>
+                <w:highlight w:val="yellow"/>
+                <w:lang w:val="en-GB"/>
+              </w:rPr>
+            </w:pPr>
+            <w:r>
+              <w:rPr>
+                <w:rFonts w:ascii="Calibri" w:eastAsia="DejaVu Sans Condensed" w:hAnsi="Calibri"/>
+                <w:highlight w:val="yellow"/>
+                <w:lang w:val="en-GB"/>
+              </w:rPr>
+              <w:t>At</w:t>
+            </w:r>
+            <w:r>
+              <w:rPr>
+                <w:rFonts w:ascii="Calibri" w:eastAsia="DejaVu Sans Condensed" w:hAnsi="Calibri"/>
+                <w:highlight w:val="yellow"/>
+                <w:lang w:val="en-GB"/>
+              </w:rPr>
+              <w:t>t</w:t>
+            </w:r>
+            <w:r>
+              <w:rPr>
+                <w:rFonts w:ascii="Calibri" w:eastAsia="DejaVu Sans Condensed" w:hAnsi="Calibri"/>
+                <w:highlight w:val="yellow"/>
+                <w:lang w:val="en-GB"/>
+              </w:rPr>
+              <w:t>ributes</w:t>
+            </w:r>
+          </w:p>
+        </w:tc>
+        <w:tc>
+          <w:tcPr>
+            <w:tcW w:w="2387" w:type="dxa"/>
+          </w:tcPr>
+          <w:p>
+            <w:pPr>
+              <w:pStyle w:val="PargrafodaLista"/>
+              <w:widowControl w:val="0"/>
+              <w:suppressAutoHyphens/>
+              <w:spacing w:after="120"/>
+              <w:ind w:left="0"/>
+              <w:jc w:val="both"/>
+              <w:rPr>
+                <w:rFonts w:ascii="Calibri" w:eastAsia="DejaVu Sans Condensed" w:hAnsi="Calibri"/>
+                <w:highlight w:val="yellow"/>
+                <w:lang w:val="en-GB"/>
+              </w:rPr>
+            </w:pPr>
+            <w:r>
+              <w:rPr>
+                <w:rFonts w:ascii="Calibri" w:eastAsia="DejaVu Sans Condensed" w:hAnsi="Calibri"/>
+                <w:highlight w:val="yellow"/>
+                <w:lang w:val="en-GB"/>
+              </w:rPr>
+              <w:t>Selected Attributes</w:t>
+            </w:r>
+          </w:p>
+        </w:tc>
+        <w:tc>
+          <w:tcPr>
+            <w:tcW w:w="2387" w:type="dxa"/>
+          </w:tcPr>
+          <w:p>
+            <w:pPr>
+              <w:pStyle w:val="PargrafodaLista"/>
+              <w:widowControl w:val="0"/>
+              <w:suppressAutoHyphens/>
+              <w:spacing w:after="120"/>
+              <w:ind w:left="0"/>
+              <w:jc w:val="both"/>
+              <w:rPr>
+                <w:rFonts w:ascii="Calibri" w:eastAsia="DejaVu Sans Condensed" w:hAnsi="Calibri"/>
+                <w:highlight w:val="yellow"/>
+                <w:lang w:val="en-GB"/>
+              </w:rPr>
+            </w:pPr>
+            <w:r>
+              <w:rPr>
+                <w:rFonts w:ascii="Calibri" w:eastAsia="DejaVu Sans Condensed" w:hAnsi="Calibri"/>
+                <w:highlight w:val="yellow"/>
+                <w:lang w:val="en-GB"/>
+              </w:rPr>
+              <w:t>Measures</w:t>
+            </w:r>
+          </w:p>
+        </w:tc>
+      </w:tr>
+      <w:tr>
+        <w:trPr>
+          <w:trHeight w:val="498"/>
+        </w:trPr>
+        <w:tc>
+          <w:tcPr>
+            <w:tcW w:w="3926" w:type="dxa"/>
+          </w:tcPr>
+          <w:p>
+            <w:pPr>
+              <w:pStyle w:val="PargrafodaLista"/>
+              <w:widowControl w:val="0"/>
+              <w:suppressAutoHyphens/>
+              <w:spacing w:after="120"/>
+              <w:ind w:left="0"/>
+              <w:jc w:val="both"/>
+              <w:rPr>
+                <w:rFonts w:ascii="Calibri" w:eastAsia="DejaVu Sans Condensed" w:hAnsi="Calibri"/>
+                <w:highlight w:val="yellow"/>
+                <w:lang w:val="en-GB"/>
+              </w:rPr>
+            </w:pPr>
+          </w:p>
+        </w:tc>
+        <w:tc>
+          <w:tcPr>
+            <w:tcW w:w="2387" w:type="dxa"/>
+          </w:tcPr>
+          <w:p>
+            <w:pPr>
+              <w:pStyle w:val="PargrafodaLista"/>
+              <w:widowControl w:val="0"/>
+              <w:suppressAutoHyphens/>
+              <w:spacing w:after="120"/>
+              <w:ind w:left="0"/>
+              <w:jc w:val="both"/>
+              <w:rPr>
+                <w:rFonts w:ascii="Calibri" w:eastAsia="DejaVu Sans Condensed" w:hAnsi="Calibri"/>
+                <w:highlight w:val="yellow"/>
+                <w:lang w:val="en-GB"/>
+              </w:rPr>
+            </w:pPr>
+          </w:p>
+        </w:tc>
+        <w:tc>
+          <w:tcPr>
+            <w:tcW w:w="2387" w:type="dxa"/>
+          </w:tcPr>
+          <w:p>
+            <w:pPr>
+              <w:pStyle w:val="PargrafodaLista"/>
+              <w:widowControl w:val="0"/>
+              <w:suppressAutoHyphens/>
+              <w:spacing w:after="120"/>
+              <w:ind w:left="0"/>
+              <w:jc w:val="both"/>
+              <w:rPr>
+                <w:rFonts w:ascii="Calibri" w:eastAsia="DejaVu Sans Condensed" w:hAnsi="Calibri"/>
+                <w:highlight w:val="yellow"/>
+                <w:lang w:val="en-GB"/>
+              </w:rPr>
+            </w:pPr>
+          </w:p>
+        </w:tc>
+        <w:tc>
+          <w:tcPr>
+            <w:tcW w:w="2387" w:type="dxa"/>
+          </w:tcPr>
+          <w:p>
+            <w:pPr>
+              <w:pStyle w:val="PargrafodaLista"/>
+              <w:widowControl w:val="0"/>
+              <w:suppressAutoHyphens/>
+              <w:spacing w:after="120"/>
+              <w:ind w:left="0"/>
+              <w:jc w:val="both"/>
+              <w:rPr>
+                <w:rFonts w:ascii="Calibri" w:eastAsia="DejaVu Sans Condensed" w:hAnsi="Calibri"/>
+                <w:highlight w:val="yellow"/>
+                <w:lang w:val="en-GB"/>
+              </w:rPr>
+            </w:pPr>
+          </w:p>
+        </w:tc>
+      </w:tr>
+      <w:tr>
+        <w:trPr>
+          <w:trHeight w:val="516"/>
+        </w:trPr>
+        <w:tc>
+          <w:tcPr>
+            <w:tcW w:w="3926" w:type="dxa"/>
+          </w:tcPr>
+          <w:p>
+            <w:pPr>
+              <w:pStyle w:val="PargrafodaLista"/>
+              <w:widowControl w:val="0"/>
+              <w:suppressAutoHyphens/>
+              <w:spacing w:after="120"/>
+              <w:ind w:left="0"/>
+              <w:jc w:val="both"/>
+              <w:rPr>
+                <w:rFonts w:ascii="Calibri" w:eastAsia="DejaVu Sans Condensed" w:hAnsi="Calibri"/>
+                <w:highlight w:val="yellow"/>
+                <w:lang w:val="en-GB"/>
+              </w:rPr>
+            </w:pPr>
+          </w:p>
+        </w:tc>
+        <w:tc>
+          <w:tcPr>
+            <w:tcW w:w="2387" w:type="dxa"/>
+          </w:tcPr>
+          <w:p>
+            <w:pPr>
+              <w:pStyle w:val="PargrafodaLista"/>
+              <w:widowControl w:val="0"/>
+              <w:suppressAutoHyphens/>
+              <w:spacing w:after="120"/>
+              <w:ind w:left="0"/>
+              <w:jc w:val="both"/>
+              <w:rPr>
+                <w:rFonts w:ascii="Calibri" w:eastAsia="DejaVu Sans Condensed" w:hAnsi="Calibri"/>
+                <w:highlight w:val="yellow"/>
+                <w:lang w:val="en-GB"/>
+              </w:rPr>
+            </w:pPr>
+          </w:p>
+        </w:tc>
+        <w:tc>
+          <w:tcPr>
+            <w:tcW w:w="2387" w:type="dxa"/>
+          </w:tcPr>
+          <w:p>
+            <w:pPr>
+              <w:pStyle w:val="PargrafodaLista"/>
+              <w:widowControl w:val="0"/>
+              <w:suppressAutoHyphens/>
+              <w:spacing w:after="120"/>
+              <w:ind w:left="0"/>
+              <w:jc w:val="both"/>
+              <w:rPr>
+                <w:rFonts w:ascii="Calibri" w:eastAsia="DejaVu Sans Condensed" w:hAnsi="Calibri"/>
+                <w:highlight w:val="yellow"/>
+                <w:lang w:val="en-GB"/>
+              </w:rPr>
+            </w:pPr>
+          </w:p>
+        </w:tc>
+        <w:tc>
+          <w:tcPr>
+            <w:tcW w:w="2387" w:type="dxa"/>
+          </w:tcPr>
+          <w:p>
+            <w:pPr>
+              <w:pStyle w:val="PargrafodaLista"/>
+              <w:widowControl w:val="0"/>
+              <w:suppressAutoHyphens/>
+              <w:spacing w:after="120"/>
+              <w:ind w:left="0"/>
+              <w:jc w:val="both"/>
+              <w:rPr>
+                <w:rFonts w:ascii="Calibri" w:eastAsia="DejaVu Sans Condensed" w:hAnsi="Calibri"/>
+                <w:highlight w:val="yellow"/>
+                <w:lang w:val="en-GB"/>
+              </w:rPr>
+            </w:pPr>
+          </w:p>
+        </w:tc>
+      </w:tr>
+      <w:tr>
+        <w:trPr>
+          <w:trHeight w:val="498"/>
+        </w:trPr>
+        <w:tc>
+          <w:tcPr>
+            <w:tcW w:w="3926" w:type="dxa"/>
+          </w:tcPr>
+          <w:p>
+            <w:pPr>
+              <w:pStyle w:val="PargrafodaLista"/>
+              <w:widowControl w:val="0"/>
+              <w:suppressAutoHyphens/>
+              <w:spacing w:after="120"/>
+              <w:ind w:left="0"/>
+              <w:jc w:val="both"/>
+              <w:rPr>
+                <w:rFonts w:ascii="Calibri" w:eastAsia="DejaVu Sans Condensed" w:hAnsi="Calibri"/>
+                <w:highlight w:val="yellow"/>
+                <w:lang w:val="en-GB"/>
+              </w:rPr>
+            </w:pPr>
+          </w:p>
+        </w:tc>
+        <w:tc>
+          <w:tcPr>
+            <w:tcW w:w="2387" w:type="dxa"/>
+          </w:tcPr>
+          <w:p>
+            <w:pPr>
+              <w:pStyle w:val="PargrafodaLista"/>
+              <w:widowControl w:val="0"/>
+              <w:suppressAutoHyphens/>
+              <w:spacing w:after="120"/>
+              <w:ind w:left="0"/>
+              <w:jc w:val="both"/>
+              <w:rPr>
+                <w:rFonts w:ascii="Calibri" w:eastAsia="DejaVu Sans Condensed" w:hAnsi="Calibri"/>
+                <w:highlight w:val="yellow"/>
+                <w:lang w:val="en-GB"/>
+              </w:rPr>
+            </w:pPr>
+          </w:p>
+        </w:tc>
+        <w:tc>
+          <w:tcPr>
+            <w:tcW w:w="2387" w:type="dxa"/>
+          </w:tcPr>
+          <w:p>
+            <w:pPr>
+              <w:pStyle w:val="PargrafodaLista"/>
+              <w:widowControl w:val="0"/>
+              <w:suppressAutoHyphens/>
+              <w:spacing w:after="120"/>
+              <w:ind w:left="0"/>
+              <w:jc w:val="both"/>
+              <w:rPr>
+                <w:rFonts w:ascii="Calibri" w:eastAsia="DejaVu Sans Condensed" w:hAnsi="Calibri"/>
+                <w:highlight w:val="yellow"/>
+                <w:lang w:val="en-GB"/>
+              </w:rPr>
+            </w:pPr>
+          </w:p>
+        </w:tc>
+        <w:tc>
+          <w:tcPr>
+            <w:tcW w:w="2387" w:type="dxa"/>
+          </w:tcPr>
+          <w:p>
+            <w:pPr>
+              <w:pStyle w:val="PargrafodaLista"/>
+              <w:widowControl w:val="0"/>
+              <w:suppressAutoHyphens/>
+              <w:spacing w:after="120"/>
+              <w:ind w:left="0"/>
+              <w:jc w:val="both"/>
+              <w:rPr>
+                <w:rFonts w:ascii="Calibri" w:eastAsia="DejaVu Sans Condensed" w:hAnsi="Calibri"/>
+                <w:highlight w:val="yellow"/>
+                <w:lang w:val="en-GB"/>
+              </w:rPr>
+            </w:pPr>
+          </w:p>
+        </w:tc>
+      </w:tr>
+      <w:tr>
+        <w:trPr>
+          <w:trHeight w:val="498"/>
+        </w:trPr>
+        <w:tc>
+          <w:tcPr>
+            <w:tcW w:w="3926" w:type="dxa"/>
+          </w:tcPr>
+          <w:p>
+            <w:pPr>
+              <w:pStyle w:val="PargrafodaLista"/>
+              <w:widowControl w:val="0"/>
+              <w:suppressAutoHyphens/>
+              <w:spacing w:after="120"/>
+              <w:ind w:left="0"/>
+              <w:jc w:val="both"/>
+              <w:rPr>
+                <w:rFonts w:ascii="Calibri" w:eastAsia="DejaVu Sans Condensed" w:hAnsi="Calibri"/>
+                <w:highlight w:val="yellow"/>
+                <w:lang w:val="en-GB"/>
+              </w:rPr>
+            </w:pPr>
+          </w:p>
+        </w:tc>
+        <w:tc>
+          <w:tcPr>
+            <w:tcW w:w="2387" w:type="dxa"/>
+          </w:tcPr>
+          <w:p>
+            <w:pPr>
+              <w:pStyle w:val="PargrafodaLista"/>
+              <w:widowControl w:val="0"/>
+              <w:suppressAutoHyphens/>
+              <w:spacing w:after="120"/>
+              <w:ind w:left="0"/>
+              <w:jc w:val="both"/>
+              <w:rPr>
+                <w:rFonts w:ascii="Calibri" w:eastAsia="DejaVu Sans Condensed" w:hAnsi="Calibri"/>
+                <w:highlight w:val="yellow"/>
+                <w:lang w:val="en-GB"/>
+              </w:rPr>
+            </w:pPr>
+          </w:p>
+        </w:tc>
+        <w:tc>
+          <w:tcPr>
+            <w:tcW w:w="2387" w:type="dxa"/>
+          </w:tcPr>
+          <w:p>
+            <w:pPr>
+              <w:pStyle w:val="PargrafodaLista"/>
+              <w:widowControl w:val="0"/>
+              <w:suppressAutoHyphens/>
+              <w:spacing w:after="120"/>
+              <w:ind w:left="0"/>
+              <w:jc w:val="both"/>
+              <w:rPr>
+                <w:rFonts w:ascii="Calibri" w:eastAsia="DejaVu Sans Condensed" w:hAnsi="Calibri"/>
+                <w:highlight w:val="yellow"/>
+                <w:lang w:val="en-GB"/>
+              </w:rPr>
+            </w:pPr>
+          </w:p>
+        </w:tc>
+        <w:tc>
+          <w:tcPr>
+            <w:tcW w:w="2387" w:type="dxa"/>
+          </w:tcPr>
+          <w:p>
+            <w:pPr>
+              <w:pStyle w:val="PargrafodaLista"/>
+              <w:widowControl w:val="0"/>
+              <w:suppressAutoHyphens/>
+              <w:spacing w:after="120"/>
+              <w:ind w:left="0"/>
+              <w:jc w:val="both"/>
+              <w:rPr>
+                <w:rFonts w:ascii="Calibri" w:eastAsia="DejaVu Sans Condensed" w:hAnsi="Calibri"/>
+                <w:highlight w:val="yellow"/>
+                <w:lang w:val="en-GB"/>
+              </w:rPr>
+            </w:pPr>
+          </w:p>
+        </w:tc>
+      </w:tr>
+      <w:tr>
+        <w:trPr>
+          <w:trHeight w:val="498"/>
+        </w:trPr>
+        <w:tc>
+          <w:tcPr>
+            <w:tcW w:w="3926" w:type="dxa"/>
+          </w:tcPr>
+          <w:p>
+            <w:pPr>
+              <w:pStyle w:val="PargrafodaLista"/>
+              <w:widowControl w:val="0"/>
+              <w:suppressAutoHyphens/>
+              <w:spacing w:after="120"/>
+              <w:ind w:left="0"/>
+              <w:jc w:val="both"/>
+              <w:rPr>
+                <w:rFonts w:ascii="Calibri" w:eastAsia="DejaVu Sans Condensed" w:hAnsi="Calibri"/>
+                <w:highlight w:val="yellow"/>
+                <w:lang w:val="en-GB"/>
+              </w:rPr>
+            </w:pPr>
+          </w:p>
+        </w:tc>
+        <w:tc>
+          <w:tcPr>
+            <w:tcW w:w="2387" w:type="dxa"/>
+          </w:tcPr>
+          <w:p>
+            <w:pPr>
+              <w:pStyle w:val="PargrafodaLista"/>
+              <w:widowControl w:val="0"/>
+              <w:suppressAutoHyphens/>
+              <w:spacing w:after="120"/>
+              <w:ind w:left="0"/>
+              <w:jc w:val="both"/>
+              <w:rPr>
+                <w:rFonts w:ascii="Calibri" w:eastAsia="DejaVu Sans Condensed" w:hAnsi="Calibri"/>
+                <w:highlight w:val="yellow"/>
+                <w:lang w:val="en-GB"/>
+              </w:rPr>
+            </w:pPr>
+          </w:p>
+        </w:tc>
+        <w:tc>
+          <w:tcPr>
+            <w:tcW w:w="2387" w:type="dxa"/>
+          </w:tcPr>
+          <w:p>
+            <w:pPr>
+              <w:pStyle w:val="PargrafodaLista"/>
+              <w:widowControl w:val="0"/>
+              <w:suppressAutoHyphens/>
+              <w:spacing w:after="120"/>
+              <w:ind w:left="0"/>
+              <w:jc w:val="both"/>
+              <w:rPr>
+                <w:rFonts w:ascii="Calibri" w:eastAsia="DejaVu Sans Condensed" w:hAnsi="Calibri"/>
+                <w:highlight w:val="yellow"/>
+                <w:lang w:val="en-GB"/>
+              </w:rPr>
+            </w:pPr>
+          </w:p>
+        </w:tc>
+        <w:tc>
+          <w:tcPr>
+            <w:tcW w:w="2387" w:type="dxa"/>
+          </w:tcPr>
+          <w:p>
+            <w:pPr>
+              <w:pStyle w:val="PargrafodaLista"/>
+              <w:widowControl w:val="0"/>
+              <w:suppressAutoHyphens/>
+              <w:spacing w:after="120"/>
+              <w:ind w:left="0"/>
+              <w:jc w:val="both"/>
+              <w:rPr>
+                <w:rFonts w:ascii="Calibri" w:eastAsia="DejaVu Sans Condensed" w:hAnsi="Calibri"/>
+                <w:highlight w:val="yellow"/>
+                <w:lang w:val="en-GB"/>
+              </w:rPr>
+            </w:pPr>
+          </w:p>
+        </w:tc>
+      </w:tr>
+    </w:tbl>
+    <w:p>
+      <w:pPr>
+        <w:pStyle w:val="PargrafodaLista"/>
+        <w:widowControl w:val="0"/>
+        <w:suppressAutoHyphens/>
+        <w:spacing w:after="120"/>
+        <w:ind w:left="1080"/>
+        <w:jc w:val="both"/>
+        <w:rPr>
+          <w:rFonts w:ascii="Calibri" w:eastAsia="DejaVu Sans Condensed" w:hAnsi="Calibri"/>
+          <w:highlight w:val="yellow"/>
+          <w:lang w:val="en-GB"/>
+        </w:rPr>
+      </w:pPr>
+    </w:p>
     <w:p>
       <w:pPr>
         <w:keepNext/>
@@ -433,7 +1495,7 @@
     </w:p>
     <w:p>
       <w:pPr>
-        <w:pStyle w:val="ListParagraph"/>
+        <w:pStyle w:val="PargrafodaLista"/>
         <w:widowControl w:val="0"/>
         <w:numPr>
           <w:ilvl w:val="0"/>
@@ -454,23 +1516,7 @@
           <w:highlight w:val="yellow"/>
           <w:lang w:val="en-GB"/>
         </w:rPr>
-        <w:t>D</w:t>
-      </w:r>
-      <w:r>
-        <w:rPr>
-          <w:rFonts w:ascii="Calibri" w:eastAsia="DejaVu Sans Condensed" w:hAnsi="Calibri"/>
-          <w:highlight w:val="yellow"/>
-          <w:lang w:val="en-GB"/>
-        </w:rPr>
-        <w:t xml:space="preserve">ata abstraction </w:t>
-      </w:r>
-      <w:r>
-        <w:rPr>
-          <w:rFonts w:ascii="Calibri" w:eastAsia="DejaVu Sans Condensed" w:hAnsi="Calibri"/>
-          <w:highlight w:val="yellow"/>
-          <w:lang w:val="en-GB"/>
-        </w:rPr>
-        <w:t>description</w:t>
+        <w:t>Data abstraction description</w:t>
       </w:r>
       <w:r>
         <w:rPr>
@@ -480,12 +1526,10 @@
         </w:rPr>
         <w:t>:</w:t>
       </w:r>
-      <w:bookmarkStart w:id="0" w:name="_GoBack"/>
-      <w:bookmarkEnd w:id="0"/>
     </w:p>
     <w:p>
       <w:pPr>
-        <w:pStyle w:val="ListParagraph"/>
+        <w:pStyle w:val="PargrafodaLista"/>
         <w:widowControl w:val="0"/>
         <w:numPr>
           <w:ilvl w:val="0"/>
@@ -512,7 +1556,7 @@
     </w:p>
     <w:p>
       <w:pPr>
-        <w:pStyle w:val="ListParagraph"/>
+        <w:pStyle w:val="PargrafodaLista"/>
         <w:widowControl w:val="0"/>
         <w:numPr>
           <w:ilvl w:val="0"/>
@@ -539,7 +1583,7 @@
     </w:p>
     <w:p>
       <w:pPr>
-        <w:pStyle w:val="ListParagraph"/>
+        <w:pStyle w:val="PargrafodaLista"/>
         <w:widowControl w:val="0"/>
         <w:numPr>
           <w:ilvl w:val="0"/>
@@ -561,16 +1605,979 @@
           <w:highlight w:val="yellow"/>
           <w:lang w:val="en-GB"/>
         </w:rPr>
-        <w:t>Semantics (what does each attribute and item stand for)</w:t>
-      </w:r>
-      <w:r>
-        <w:rPr>
-          <w:rFonts w:ascii="Calibri" w:eastAsia="DejaVu Sans Condensed" w:hAnsi="Calibri"/>
-          <w:highlight w:val="yellow"/>
-          <w:lang w:val="en-GB"/>
-        </w:rPr>
-        <w:t>.</w:t>
-      </w:r>
+        <w:t>Semantics (what does each attribute and item stand for).</w:t>
+      </w:r>
+    </w:p>
+    <w:tbl>
+      <w:tblPr>
+        <w:tblStyle w:val="TabelacomGrelha"/>
+        <w:tblW w:w="10672" w:type="dxa"/>
+        <w:tblInd w:w="-318" w:type="dxa"/>
+        <w:tblLook w:val="04A0" w:firstRow="1" w:lastRow="0" w:firstColumn="1" w:lastColumn="0" w:noHBand="0" w:noVBand="1"/>
+      </w:tblPr>
+      <w:tblGrid>
+        <w:gridCol w:w="2043"/>
+        <w:gridCol w:w="1725"/>
+        <w:gridCol w:w="1726"/>
+        <w:gridCol w:w="1726"/>
+        <w:gridCol w:w="1726"/>
+        <w:gridCol w:w="1726"/>
+      </w:tblGrid>
+      <w:tr>
+        <w:trPr>
+          <w:trHeight w:val="413"/>
+        </w:trPr>
+        <w:tc>
+          <w:tcPr>
+            <w:tcW w:w="2043" w:type="dxa"/>
+          </w:tcPr>
+          <w:p>
+            <w:pPr>
+              <w:widowControl w:val="0"/>
+              <w:suppressAutoHyphens/>
+              <w:spacing w:after="120"/>
+              <w:jc w:val="both"/>
+              <w:rPr>
+                <w:rFonts w:ascii="Calibri" w:eastAsia="DejaVu Sans Condensed" w:hAnsi="Calibri"/>
+                <w:highlight w:val="yellow"/>
+                <w:lang w:val="en-GB"/>
+              </w:rPr>
+            </w:pPr>
+          </w:p>
+        </w:tc>
+        <w:tc>
+          <w:tcPr>
+            <w:tcW w:w="1725" w:type="dxa"/>
+          </w:tcPr>
+          <w:p>
+            <w:pPr>
+              <w:widowControl w:val="0"/>
+              <w:suppressAutoHyphens/>
+              <w:spacing w:after="120"/>
+              <w:jc w:val="both"/>
+              <w:rPr>
+                <w:rFonts w:ascii="Calibri" w:eastAsia="DejaVu Sans Condensed" w:hAnsi="Calibri"/>
+                <w:highlight w:val="yellow"/>
+                <w:lang w:val="en-GB"/>
+              </w:rPr>
+            </w:pPr>
+          </w:p>
+        </w:tc>
+        <w:tc>
+          <w:tcPr>
+            <w:tcW w:w="1726" w:type="dxa"/>
+          </w:tcPr>
+          <w:p>
+            <w:pPr>
+              <w:widowControl w:val="0"/>
+              <w:suppressAutoHyphens/>
+              <w:spacing w:after="120"/>
+              <w:jc w:val="both"/>
+              <w:rPr>
+                <w:rFonts w:ascii="Calibri" w:eastAsia="DejaVu Sans Condensed" w:hAnsi="Calibri"/>
+                <w:highlight w:val="yellow"/>
+                <w:lang w:val="en-GB"/>
+              </w:rPr>
+            </w:pPr>
+          </w:p>
+        </w:tc>
+        <w:tc>
+          <w:tcPr>
+            <w:tcW w:w="1726" w:type="dxa"/>
+          </w:tcPr>
+          <w:p>
+            <w:pPr>
+              <w:widowControl w:val="0"/>
+              <w:suppressAutoHyphens/>
+              <w:spacing w:after="120"/>
+              <w:jc w:val="both"/>
+              <w:rPr>
+                <w:rFonts w:ascii="Calibri" w:eastAsia="DejaVu Sans Condensed" w:hAnsi="Calibri"/>
+                <w:highlight w:val="yellow"/>
+                <w:lang w:val="en-GB"/>
+              </w:rPr>
+            </w:pPr>
+          </w:p>
+        </w:tc>
+        <w:tc>
+          <w:tcPr>
+            <w:tcW w:w="1726" w:type="dxa"/>
+          </w:tcPr>
+          <w:p>
+            <w:pPr>
+              <w:widowControl w:val="0"/>
+              <w:suppressAutoHyphens/>
+              <w:spacing w:after="120"/>
+              <w:jc w:val="both"/>
+              <w:rPr>
+                <w:rFonts w:ascii="Calibri" w:eastAsia="DejaVu Sans Condensed" w:hAnsi="Calibri"/>
+                <w:highlight w:val="yellow"/>
+                <w:lang w:val="en-GB"/>
+              </w:rPr>
+            </w:pPr>
+          </w:p>
+        </w:tc>
+        <w:tc>
+          <w:tcPr>
+            <w:tcW w:w="1726" w:type="dxa"/>
+          </w:tcPr>
+          <w:p>
+            <w:pPr>
+              <w:widowControl w:val="0"/>
+              <w:suppressAutoHyphens/>
+              <w:spacing w:after="120"/>
+              <w:jc w:val="both"/>
+              <w:rPr>
+                <w:rFonts w:ascii="Calibri" w:eastAsia="DejaVu Sans Condensed" w:hAnsi="Calibri"/>
+                <w:highlight w:val="yellow"/>
+                <w:lang w:val="en-GB"/>
+              </w:rPr>
+            </w:pPr>
+          </w:p>
+        </w:tc>
+      </w:tr>
+      <w:tr>
+        <w:trPr>
+          <w:trHeight w:val="413"/>
+        </w:trPr>
+        <w:tc>
+          <w:tcPr>
+            <w:tcW w:w="2043" w:type="dxa"/>
+          </w:tcPr>
+          <w:p>
+            <w:pPr>
+              <w:widowControl w:val="0"/>
+              <w:suppressAutoHyphens/>
+              <w:spacing w:after="120"/>
+              <w:jc w:val="both"/>
+              <w:rPr>
+                <w:rFonts w:ascii="Calibri" w:eastAsia="DejaVu Sans Condensed" w:hAnsi="Calibri"/>
+                <w:highlight w:val="yellow"/>
+                <w:lang w:val="en-GB"/>
+              </w:rPr>
+            </w:pPr>
+            <w:r>
+              <w:rPr>
+                <w:rFonts w:ascii="Calibri" w:eastAsia="DejaVu Sans Condensed" w:hAnsi="Calibri"/>
+                <w:lang w:val="en-GB"/>
+              </w:rPr>
+              <w:t>“UNIT”</w:t>
+            </w:r>
+          </w:p>
+        </w:tc>
+        <w:tc>
+          <w:tcPr>
+            <w:tcW w:w="1725" w:type="dxa"/>
+          </w:tcPr>
+          <w:p>
+            <w:pPr>
+              <w:widowControl w:val="0"/>
+              <w:suppressAutoHyphens/>
+              <w:spacing w:after="120"/>
+              <w:jc w:val="both"/>
+              <w:rPr>
+                <w:rFonts w:ascii="Calibri" w:eastAsia="DejaVu Sans Condensed" w:hAnsi="Calibri"/>
+                <w:highlight w:val="yellow"/>
+                <w:lang w:val="en-GB"/>
+              </w:rPr>
+            </w:pPr>
+          </w:p>
+        </w:tc>
+        <w:tc>
+          <w:tcPr>
+            <w:tcW w:w="1726" w:type="dxa"/>
+          </w:tcPr>
+          <w:p>
+            <w:pPr>
+              <w:widowControl w:val="0"/>
+              <w:suppressAutoHyphens/>
+              <w:spacing w:after="120"/>
+              <w:jc w:val="both"/>
+              <w:rPr>
+                <w:rFonts w:ascii="Calibri" w:eastAsia="DejaVu Sans Condensed" w:hAnsi="Calibri"/>
+                <w:highlight w:val="yellow"/>
+                <w:lang w:val="en-GB"/>
+              </w:rPr>
+            </w:pPr>
+          </w:p>
+        </w:tc>
+        <w:tc>
+          <w:tcPr>
+            <w:tcW w:w="1726" w:type="dxa"/>
+          </w:tcPr>
+          <w:p>
+            <w:pPr>
+              <w:widowControl w:val="0"/>
+              <w:suppressAutoHyphens/>
+              <w:spacing w:after="120"/>
+              <w:jc w:val="both"/>
+              <w:rPr>
+                <w:rFonts w:ascii="Calibri" w:eastAsia="DejaVu Sans Condensed" w:hAnsi="Calibri"/>
+                <w:highlight w:val="yellow"/>
+                <w:lang w:val="en-GB"/>
+              </w:rPr>
+            </w:pPr>
+          </w:p>
+        </w:tc>
+        <w:tc>
+          <w:tcPr>
+            <w:tcW w:w="1726" w:type="dxa"/>
+          </w:tcPr>
+          <w:p>
+            <w:pPr>
+              <w:widowControl w:val="0"/>
+              <w:suppressAutoHyphens/>
+              <w:spacing w:after="120"/>
+              <w:jc w:val="both"/>
+              <w:rPr>
+                <w:rFonts w:ascii="Calibri" w:eastAsia="DejaVu Sans Condensed" w:hAnsi="Calibri"/>
+                <w:highlight w:val="yellow"/>
+                <w:lang w:val="en-GB"/>
+              </w:rPr>
+            </w:pPr>
+          </w:p>
+        </w:tc>
+        <w:tc>
+          <w:tcPr>
+            <w:tcW w:w="1726" w:type="dxa"/>
+          </w:tcPr>
+          <w:p>
+            <w:pPr>
+              <w:widowControl w:val="0"/>
+              <w:suppressAutoHyphens/>
+              <w:spacing w:after="120"/>
+              <w:jc w:val="both"/>
+              <w:rPr>
+                <w:rFonts w:ascii="Calibri" w:eastAsia="DejaVu Sans Condensed" w:hAnsi="Calibri"/>
+                <w:highlight w:val="yellow"/>
+                <w:lang w:val="en-GB"/>
+              </w:rPr>
+            </w:pPr>
+          </w:p>
+        </w:tc>
+      </w:tr>
+      <w:tr>
+        <w:trPr>
+          <w:trHeight w:val="428"/>
+        </w:trPr>
+        <w:tc>
+          <w:tcPr>
+            <w:tcW w:w="2043" w:type="dxa"/>
+          </w:tcPr>
+          <w:p>
+            <w:pPr>
+              <w:widowControl w:val="0"/>
+              <w:suppressAutoHyphens/>
+              <w:spacing w:after="120"/>
+              <w:jc w:val="both"/>
+              <w:rPr>
+                <w:rFonts w:ascii="Calibri" w:eastAsia="DejaVu Sans Condensed" w:hAnsi="Calibri"/>
+                <w:highlight w:val="yellow"/>
+                <w:lang w:val="en-GB"/>
+              </w:rPr>
+            </w:pPr>
+            <w:r>
+              <w:rPr>
+                <w:rFonts w:ascii="Calibri" w:eastAsia="DejaVu Sans Condensed" w:hAnsi="Calibri"/>
+                <w:highlight w:val="yellow"/>
+                <w:lang w:val="en-GB"/>
+              </w:rPr>
+              <w:t>“Value”</w:t>
+            </w:r>
+          </w:p>
+        </w:tc>
+        <w:tc>
+          <w:tcPr>
+            <w:tcW w:w="1725" w:type="dxa"/>
+          </w:tcPr>
+          <w:p>
+            <w:pPr>
+              <w:widowControl w:val="0"/>
+              <w:suppressAutoHyphens/>
+              <w:spacing w:after="120"/>
+              <w:jc w:val="both"/>
+              <w:rPr>
+                <w:rFonts w:ascii="Calibri" w:eastAsia="DejaVu Sans Condensed" w:hAnsi="Calibri"/>
+                <w:highlight w:val="yellow"/>
+                <w:lang w:val="en-GB"/>
+              </w:rPr>
+            </w:pPr>
+          </w:p>
+        </w:tc>
+        <w:tc>
+          <w:tcPr>
+            <w:tcW w:w="1726" w:type="dxa"/>
+          </w:tcPr>
+          <w:p>
+            <w:pPr>
+              <w:widowControl w:val="0"/>
+              <w:suppressAutoHyphens/>
+              <w:spacing w:after="120"/>
+              <w:jc w:val="both"/>
+              <w:rPr>
+                <w:rFonts w:ascii="Calibri" w:eastAsia="DejaVu Sans Condensed" w:hAnsi="Calibri"/>
+                <w:highlight w:val="yellow"/>
+                <w:lang w:val="en-GB"/>
+              </w:rPr>
+            </w:pPr>
+          </w:p>
+        </w:tc>
+        <w:tc>
+          <w:tcPr>
+            <w:tcW w:w="1726" w:type="dxa"/>
+          </w:tcPr>
+          <w:p>
+            <w:pPr>
+              <w:widowControl w:val="0"/>
+              <w:suppressAutoHyphens/>
+              <w:spacing w:after="120"/>
+              <w:jc w:val="both"/>
+              <w:rPr>
+                <w:rFonts w:ascii="Calibri" w:eastAsia="DejaVu Sans Condensed" w:hAnsi="Calibri"/>
+                <w:highlight w:val="yellow"/>
+                <w:lang w:val="en-GB"/>
+              </w:rPr>
+            </w:pPr>
+          </w:p>
+        </w:tc>
+        <w:tc>
+          <w:tcPr>
+            <w:tcW w:w="1726" w:type="dxa"/>
+          </w:tcPr>
+          <w:p>
+            <w:pPr>
+              <w:widowControl w:val="0"/>
+              <w:suppressAutoHyphens/>
+              <w:spacing w:after="120"/>
+              <w:jc w:val="both"/>
+              <w:rPr>
+                <w:rFonts w:ascii="Calibri" w:eastAsia="DejaVu Sans Condensed" w:hAnsi="Calibri"/>
+                <w:highlight w:val="yellow"/>
+                <w:lang w:val="en-GB"/>
+              </w:rPr>
+            </w:pPr>
+          </w:p>
+        </w:tc>
+        <w:tc>
+          <w:tcPr>
+            <w:tcW w:w="1726" w:type="dxa"/>
+          </w:tcPr>
+          <w:p>
+            <w:pPr>
+              <w:widowControl w:val="0"/>
+              <w:suppressAutoHyphens/>
+              <w:spacing w:after="120"/>
+              <w:jc w:val="both"/>
+              <w:rPr>
+                <w:rFonts w:ascii="Calibri" w:eastAsia="DejaVu Sans Condensed" w:hAnsi="Calibri"/>
+                <w:highlight w:val="yellow"/>
+                <w:lang w:val="en-GB"/>
+              </w:rPr>
+            </w:pPr>
+          </w:p>
+        </w:tc>
+      </w:tr>
+      <w:tr>
+        <w:trPr>
+          <w:trHeight w:val="413"/>
+        </w:trPr>
+        <w:tc>
+          <w:tcPr>
+            <w:tcW w:w="2043" w:type="dxa"/>
+          </w:tcPr>
+          <w:p>
+            <w:pPr>
+              <w:widowControl w:val="0"/>
+              <w:suppressAutoHyphens/>
+              <w:spacing w:after="120"/>
+              <w:jc w:val="both"/>
+              <w:rPr>
+                <w:rFonts w:ascii="Calibri" w:eastAsia="DejaVu Sans Condensed" w:hAnsi="Calibri"/>
+                <w:highlight w:val="yellow"/>
+                <w:lang w:val="en-GB"/>
+              </w:rPr>
+            </w:pPr>
+            <w:r>
+              <w:rPr>
+                <w:rFonts w:ascii="Calibri" w:eastAsia="DejaVu Sans Condensed" w:hAnsi="Calibri"/>
+                <w:highlight w:val="yellow"/>
+                <w:lang w:val="en-GB"/>
+              </w:rPr>
+              <w:t>“TIME”</w:t>
+            </w:r>
+          </w:p>
+        </w:tc>
+        <w:tc>
+          <w:tcPr>
+            <w:tcW w:w="1725" w:type="dxa"/>
+          </w:tcPr>
+          <w:p>
+            <w:pPr>
+              <w:widowControl w:val="0"/>
+              <w:suppressAutoHyphens/>
+              <w:spacing w:after="120"/>
+              <w:jc w:val="both"/>
+              <w:rPr>
+                <w:rFonts w:ascii="Calibri" w:eastAsia="DejaVu Sans Condensed" w:hAnsi="Calibri"/>
+                <w:highlight w:val="yellow"/>
+                <w:lang w:val="en-GB"/>
+              </w:rPr>
+            </w:pPr>
+          </w:p>
+        </w:tc>
+        <w:tc>
+          <w:tcPr>
+            <w:tcW w:w="1726" w:type="dxa"/>
+          </w:tcPr>
+          <w:p>
+            <w:pPr>
+              <w:widowControl w:val="0"/>
+              <w:suppressAutoHyphens/>
+              <w:spacing w:after="120"/>
+              <w:jc w:val="both"/>
+              <w:rPr>
+                <w:rFonts w:ascii="Calibri" w:eastAsia="DejaVu Sans Condensed" w:hAnsi="Calibri"/>
+                <w:highlight w:val="yellow"/>
+                <w:lang w:val="en-GB"/>
+              </w:rPr>
+            </w:pPr>
+          </w:p>
+        </w:tc>
+        <w:tc>
+          <w:tcPr>
+            <w:tcW w:w="1726" w:type="dxa"/>
+          </w:tcPr>
+          <w:p>
+            <w:pPr>
+              <w:widowControl w:val="0"/>
+              <w:suppressAutoHyphens/>
+              <w:spacing w:after="120"/>
+              <w:jc w:val="both"/>
+              <w:rPr>
+                <w:rFonts w:ascii="Calibri" w:eastAsia="DejaVu Sans Condensed" w:hAnsi="Calibri"/>
+                <w:highlight w:val="yellow"/>
+                <w:lang w:val="en-GB"/>
+              </w:rPr>
+            </w:pPr>
+          </w:p>
+        </w:tc>
+        <w:tc>
+          <w:tcPr>
+            <w:tcW w:w="1726" w:type="dxa"/>
+          </w:tcPr>
+          <w:p>
+            <w:pPr>
+              <w:widowControl w:val="0"/>
+              <w:suppressAutoHyphens/>
+              <w:spacing w:after="120"/>
+              <w:jc w:val="both"/>
+              <w:rPr>
+                <w:rFonts w:ascii="Calibri" w:eastAsia="DejaVu Sans Condensed" w:hAnsi="Calibri"/>
+                <w:highlight w:val="yellow"/>
+                <w:lang w:val="en-GB"/>
+              </w:rPr>
+            </w:pPr>
+          </w:p>
+        </w:tc>
+        <w:tc>
+          <w:tcPr>
+            <w:tcW w:w="1726" w:type="dxa"/>
+          </w:tcPr>
+          <w:p>
+            <w:pPr>
+              <w:widowControl w:val="0"/>
+              <w:suppressAutoHyphens/>
+              <w:spacing w:after="120"/>
+              <w:jc w:val="both"/>
+              <w:rPr>
+                <w:rFonts w:ascii="Calibri" w:eastAsia="DejaVu Sans Condensed" w:hAnsi="Calibri"/>
+                <w:highlight w:val="yellow"/>
+                <w:lang w:val="en-GB"/>
+              </w:rPr>
+            </w:pPr>
+          </w:p>
+        </w:tc>
+      </w:tr>
+      <w:tr>
+        <w:trPr>
+          <w:trHeight w:val="719"/>
+        </w:trPr>
+        <w:tc>
+          <w:tcPr>
+            <w:tcW w:w="2043" w:type="dxa"/>
+          </w:tcPr>
+          <w:p>
+            <w:pPr>
+              <w:widowControl w:val="0"/>
+              <w:suppressAutoHyphens/>
+              <w:spacing w:after="120"/>
+              <w:rPr>
+                <w:rFonts w:ascii="Calibri" w:eastAsia="DejaVu Sans Condensed" w:hAnsi="Calibri"/>
+                <w:highlight w:val="yellow"/>
+                <w:lang w:val="en-GB"/>
+              </w:rPr>
+            </w:pPr>
+            <w:r>
+              <w:rPr>
+                <w:rFonts w:ascii="Calibri" w:eastAsia="DejaVu Sans Condensed" w:hAnsi="Calibri"/>
+                <w:highlight w:val="yellow"/>
+                <w:lang w:val="en-GB"/>
+              </w:rPr>
+              <w:t>“Flag and Footnotes”</w:t>
+            </w:r>
+          </w:p>
+        </w:tc>
+        <w:tc>
+          <w:tcPr>
+            <w:tcW w:w="1725" w:type="dxa"/>
+          </w:tcPr>
+          <w:p>
+            <w:pPr>
+              <w:widowControl w:val="0"/>
+              <w:suppressAutoHyphens/>
+              <w:spacing w:after="120"/>
+              <w:jc w:val="both"/>
+              <w:rPr>
+                <w:rFonts w:ascii="Calibri" w:eastAsia="DejaVu Sans Condensed" w:hAnsi="Calibri"/>
+                <w:highlight w:val="yellow"/>
+                <w:lang w:val="en-GB"/>
+              </w:rPr>
+            </w:pPr>
+          </w:p>
+        </w:tc>
+        <w:tc>
+          <w:tcPr>
+            <w:tcW w:w="1726" w:type="dxa"/>
+          </w:tcPr>
+          <w:p>
+            <w:pPr>
+              <w:widowControl w:val="0"/>
+              <w:suppressAutoHyphens/>
+              <w:spacing w:after="120"/>
+              <w:jc w:val="both"/>
+              <w:rPr>
+                <w:rFonts w:ascii="Calibri" w:eastAsia="DejaVu Sans Condensed" w:hAnsi="Calibri"/>
+                <w:highlight w:val="yellow"/>
+                <w:lang w:val="en-GB"/>
+              </w:rPr>
+            </w:pPr>
+          </w:p>
+        </w:tc>
+        <w:tc>
+          <w:tcPr>
+            <w:tcW w:w="1726" w:type="dxa"/>
+          </w:tcPr>
+          <w:p>
+            <w:pPr>
+              <w:widowControl w:val="0"/>
+              <w:suppressAutoHyphens/>
+              <w:spacing w:after="120"/>
+              <w:jc w:val="both"/>
+              <w:rPr>
+                <w:rFonts w:ascii="Calibri" w:eastAsia="DejaVu Sans Condensed" w:hAnsi="Calibri"/>
+                <w:highlight w:val="yellow"/>
+                <w:lang w:val="en-GB"/>
+              </w:rPr>
+            </w:pPr>
+          </w:p>
+        </w:tc>
+        <w:tc>
+          <w:tcPr>
+            <w:tcW w:w="1726" w:type="dxa"/>
+          </w:tcPr>
+          <w:p>
+            <w:pPr>
+              <w:widowControl w:val="0"/>
+              <w:suppressAutoHyphens/>
+              <w:spacing w:after="120"/>
+              <w:jc w:val="both"/>
+              <w:rPr>
+                <w:rFonts w:ascii="Calibri" w:eastAsia="DejaVu Sans Condensed" w:hAnsi="Calibri"/>
+                <w:highlight w:val="yellow"/>
+                <w:lang w:val="en-GB"/>
+              </w:rPr>
+            </w:pPr>
+          </w:p>
+        </w:tc>
+        <w:tc>
+          <w:tcPr>
+            <w:tcW w:w="1726" w:type="dxa"/>
+          </w:tcPr>
+          <w:p>
+            <w:pPr>
+              <w:widowControl w:val="0"/>
+              <w:suppressAutoHyphens/>
+              <w:spacing w:after="120"/>
+              <w:jc w:val="both"/>
+              <w:rPr>
+                <w:rFonts w:ascii="Calibri" w:eastAsia="DejaVu Sans Condensed" w:hAnsi="Calibri"/>
+                <w:highlight w:val="yellow"/>
+                <w:lang w:val="en-GB"/>
+              </w:rPr>
+            </w:pPr>
+          </w:p>
+        </w:tc>
+      </w:tr>
+      <w:tr>
+        <w:trPr>
+          <w:trHeight w:val="413"/>
+        </w:trPr>
+        <w:tc>
+          <w:tcPr>
+            <w:tcW w:w="2043" w:type="dxa"/>
+          </w:tcPr>
+          <w:p>
+            <w:pPr>
+              <w:widowControl w:val="0"/>
+              <w:suppressAutoHyphens/>
+              <w:spacing w:after="120"/>
+              <w:jc w:val="both"/>
+              <w:rPr>
+                <w:rFonts w:ascii="Calibri" w:eastAsia="DejaVu Sans Condensed" w:hAnsi="Calibri"/>
+                <w:highlight w:val="yellow"/>
+                <w:lang w:val="en-GB"/>
+              </w:rPr>
+            </w:pPr>
+            <w:r>
+              <w:rPr>
+                <w:rFonts w:ascii="Calibri" w:eastAsia="DejaVu Sans Condensed" w:hAnsi="Calibri"/>
+                <w:highlight w:val="yellow"/>
+                <w:lang w:val="en-GB"/>
+              </w:rPr>
+              <w:t>“GEO”</w:t>
+            </w:r>
+          </w:p>
+        </w:tc>
+        <w:tc>
+          <w:tcPr>
+            <w:tcW w:w="1725" w:type="dxa"/>
+          </w:tcPr>
+          <w:p>
+            <w:pPr>
+              <w:widowControl w:val="0"/>
+              <w:suppressAutoHyphens/>
+              <w:spacing w:after="120"/>
+              <w:jc w:val="both"/>
+              <w:rPr>
+                <w:rFonts w:ascii="Calibri" w:eastAsia="DejaVu Sans Condensed" w:hAnsi="Calibri"/>
+                <w:highlight w:val="yellow"/>
+                <w:lang w:val="en-GB"/>
+              </w:rPr>
+            </w:pPr>
+          </w:p>
+        </w:tc>
+        <w:tc>
+          <w:tcPr>
+            <w:tcW w:w="1726" w:type="dxa"/>
+          </w:tcPr>
+          <w:p>
+            <w:pPr>
+              <w:widowControl w:val="0"/>
+              <w:suppressAutoHyphens/>
+              <w:spacing w:after="120"/>
+              <w:jc w:val="both"/>
+              <w:rPr>
+                <w:rFonts w:ascii="Calibri" w:eastAsia="DejaVu Sans Condensed" w:hAnsi="Calibri"/>
+                <w:highlight w:val="yellow"/>
+                <w:lang w:val="en-GB"/>
+              </w:rPr>
+            </w:pPr>
+          </w:p>
+        </w:tc>
+        <w:tc>
+          <w:tcPr>
+            <w:tcW w:w="1726" w:type="dxa"/>
+          </w:tcPr>
+          <w:p>
+            <w:pPr>
+              <w:widowControl w:val="0"/>
+              <w:suppressAutoHyphens/>
+              <w:spacing w:after="120"/>
+              <w:jc w:val="both"/>
+              <w:rPr>
+                <w:rFonts w:ascii="Calibri" w:eastAsia="DejaVu Sans Condensed" w:hAnsi="Calibri"/>
+                <w:highlight w:val="yellow"/>
+                <w:lang w:val="en-GB"/>
+              </w:rPr>
+            </w:pPr>
+          </w:p>
+        </w:tc>
+        <w:tc>
+          <w:tcPr>
+            <w:tcW w:w="1726" w:type="dxa"/>
+          </w:tcPr>
+          <w:p>
+            <w:pPr>
+              <w:widowControl w:val="0"/>
+              <w:suppressAutoHyphens/>
+              <w:spacing w:after="120"/>
+              <w:jc w:val="both"/>
+              <w:rPr>
+                <w:rFonts w:ascii="Calibri" w:eastAsia="DejaVu Sans Condensed" w:hAnsi="Calibri"/>
+                <w:highlight w:val="yellow"/>
+                <w:lang w:val="en-GB"/>
+              </w:rPr>
+            </w:pPr>
+          </w:p>
+        </w:tc>
+        <w:tc>
+          <w:tcPr>
+            <w:tcW w:w="1726" w:type="dxa"/>
+          </w:tcPr>
+          <w:p>
+            <w:pPr>
+              <w:widowControl w:val="0"/>
+              <w:suppressAutoHyphens/>
+              <w:spacing w:after="120"/>
+              <w:jc w:val="both"/>
+              <w:rPr>
+                <w:rFonts w:ascii="Calibri" w:eastAsia="DejaVu Sans Condensed" w:hAnsi="Calibri"/>
+                <w:highlight w:val="yellow"/>
+                <w:lang w:val="en-GB"/>
+              </w:rPr>
+            </w:pPr>
+          </w:p>
+        </w:tc>
+      </w:tr>
+      <w:tr>
+        <w:trPr>
+          <w:trHeight w:val="413"/>
+        </w:trPr>
+        <w:tc>
+          <w:tcPr>
+            <w:tcW w:w="2043" w:type="dxa"/>
+          </w:tcPr>
+          <w:p>
+            <w:pPr>
+              <w:widowControl w:val="0"/>
+              <w:suppressAutoHyphens/>
+              <w:spacing w:after="120"/>
+              <w:jc w:val="both"/>
+              <w:rPr>
+                <w:rFonts w:ascii="Calibri" w:eastAsia="DejaVu Sans Condensed" w:hAnsi="Calibri"/>
+                <w:highlight w:val="yellow"/>
+                <w:lang w:val="en-GB"/>
+              </w:rPr>
+            </w:pPr>
+          </w:p>
+        </w:tc>
+        <w:tc>
+          <w:tcPr>
+            <w:tcW w:w="1725" w:type="dxa"/>
+          </w:tcPr>
+          <w:p>
+            <w:pPr>
+              <w:widowControl w:val="0"/>
+              <w:suppressAutoHyphens/>
+              <w:spacing w:after="120"/>
+              <w:jc w:val="both"/>
+              <w:rPr>
+                <w:rFonts w:ascii="Calibri" w:eastAsia="DejaVu Sans Condensed" w:hAnsi="Calibri"/>
+                <w:highlight w:val="yellow"/>
+                <w:lang w:val="en-GB"/>
+              </w:rPr>
+            </w:pPr>
+          </w:p>
+        </w:tc>
+        <w:tc>
+          <w:tcPr>
+            <w:tcW w:w="1726" w:type="dxa"/>
+          </w:tcPr>
+          <w:p>
+            <w:pPr>
+              <w:widowControl w:val="0"/>
+              <w:suppressAutoHyphens/>
+              <w:spacing w:after="120"/>
+              <w:jc w:val="both"/>
+              <w:rPr>
+                <w:rFonts w:ascii="Calibri" w:eastAsia="DejaVu Sans Condensed" w:hAnsi="Calibri"/>
+                <w:highlight w:val="yellow"/>
+                <w:lang w:val="en-GB"/>
+              </w:rPr>
+            </w:pPr>
+          </w:p>
+        </w:tc>
+        <w:tc>
+          <w:tcPr>
+            <w:tcW w:w="1726" w:type="dxa"/>
+          </w:tcPr>
+          <w:p>
+            <w:pPr>
+              <w:widowControl w:val="0"/>
+              <w:suppressAutoHyphens/>
+              <w:spacing w:after="120"/>
+              <w:jc w:val="both"/>
+              <w:rPr>
+                <w:rFonts w:ascii="Calibri" w:eastAsia="DejaVu Sans Condensed" w:hAnsi="Calibri"/>
+                <w:highlight w:val="yellow"/>
+                <w:lang w:val="en-GB"/>
+              </w:rPr>
+            </w:pPr>
+          </w:p>
+        </w:tc>
+        <w:tc>
+          <w:tcPr>
+            <w:tcW w:w="1726" w:type="dxa"/>
+          </w:tcPr>
+          <w:p>
+            <w:pPr>
+              <w:widowControl w:val="0"/>
+              <w:suppressAutoHyphens/>
+              <w:spacing w:after="120"/>
+              <w:jc w:val="both"/>
+              <w:rPr>
+                <w:rFonts w:ascii="Calibri" w:eastAsia="DejaVu Sans Condensed" w:hAnsi="Calibri"/>
+                <w:highlight w:val="yellow"/>
+                <w:lang w:val="en-GB"/>
+              </w:rPr>
+            </w:pPr>
+          </w:p>
+        </w:tc>
+        <w:tc>
+          <w:tcPr>
+            <w:tcW w:w="1726" w:type="dxa"/>
+          </w:tcPr>
+          <w:p>
+            <w:pPr>
+              <w:widowControl w:val="0"/>
+              <w:suppressAutoHyphens/>
+              <w:spacing w:after="120"/>
+              <w:jc w:val="both"/>
+              <w:rPr>
+                <w:rFonts w:ascii="Calibri" w:eastAsia="DejaVu Sans Condensed" w:hAnsi="Calibri"/>
+                <w:highlight w:val="yellow"/>
+                <w:lang w:val="en-GB"/>
+              </w:rPr>
+            </w:pPr>
+          </w:p>
+        </w:tc>
+      </w:tr>
+      <w:tr>
+        <w:trPr>
+          <w:trHeight w:val="413"/>
+        </w:trPr>
+        <w:tc>
+          <w:tcPr>
+            <w:tcW w:w="2043" w:type="dxa"/>
+          </w:tcPr>
+          <w:p>
+            <w:pPr>
+              <w:widowControl w:val="0"/>
+              <w:suppressAutoHyphens/>
+              <w:spacing w:after="120"/>
+              <w:jc w:val="both"/>
+              <w:rPr>
+                <w:rFonts w:ascii="Calibri" w:eastAsia="DejaVu Sans Condensed" w:hAnsi="Calibri"/>
+                <w:highlight w:val="yellow"/>
+                <w:lang w:val="en-GB"/>
+              </w:rPr>
+            </w:pPr>
+          </w:p>
+        </w:tc>
+        <w:tc>
+          <w:tcPr>
+            <w:tcW w:w="1725" w:type="dxa"/>
+          </w:tcPr>
+          <w:p>
+            <w:pPr>
+              <w:widowControl w:val="0"/>
+              <w:suppressAutoHyphens/>
+              <w:spacing w:after="120"/>
+              <w:jc w:val="both"/>
+              <w:rPr>
+                <w:rFonts w:ascii="Calibri" w:eastAsia="DejaVu Sans Condensed" w:hAnsi="Calibri"/>
+                <w:highlight w:val="yellow"/>
+                <w:lang w:val="en-GB"/>
+              </w:rPr>
+            </w:pPr>
+          </w:p>
+        </w:tc>
+        <w:tc>
+          <w:tcPr>
+            <w:tcW w:w="1726" w:type="dxa"/>
+          </w:tcPr>
+          <w:p>
+            <w:pPr>
+              <w:widowControl w:val="0"/>
+              <w:suppressAutoHyphens/>
+              <w:spacing w:after="120"/>
+              <w:jc w:val="both"/>
+              <w:rPr>
+                <w:rFonts w:ascii="Calibri" w:eastAsia="DejaVu Sans Condensed" w:hAnsi="Calibri"/>
+                <w:highlight w:val="yellow"/>
+                <w:lang w:val="en-GB"/>
+              </w:rPr>
+            </w:pPr>
+          </w:p>
+        </w:tc>
+        <w:tc>
+          <w:tcPr>
+            <w:tcW w:w="1726" w:type="dxa"/>
+          </w:tcPr>
+          <w:p>
+            <w:pPr>
+              <w:widowControl w:val="0"/>
+              <w:suppressAutoHyphens/>
+              <w:spacing w:after="120"/>
+              <w:jc w:val="both"/>
+              <w:rPr>
+                <w:rFonts w:ascii="Calibri" w:eastAsia="DejaVu Sans Condensed" w:hAnsi="Calibri"/>
+                <w:highlight w:val="yellow"/>
+                <w:lang w:val="en-GB"/>
+              </w:rPr>
+            </w:pPr>
+          </w:p>
+        </w:tc>
+        <w:tc>
+          <w:tcPr>
+            <w:tcW w:w="1726" w:type="dxa"/>
+          </w:tcPr>
+          <w:p>
+            <w:pPr>
+              <w:widowControl w:val="0"/>
+              <w:suppressAutoHyphens/>
+              <w:spacing w:after="120"/>
+              <w:jc w:val="both"/>
+              <w:rPr>
+                <w:rFonts w:ascii="Calibri" w:eastAsia="DejaVu Sans Condensed" w:hAnsi="Calibri"/>
+                <w:highlight w:val="yellow"/>
+                <w:lang w:val="en-GB"/>
+              </w:rPr>
+            </w:pPr>
+          </w:p>
+        </w:tc>
+        <w:tc>
+          <w:tcPr>
+            <w:tcW w:w="1726" w:type="dxa"/>
+          </w:tcPr>
+          <w:p>
+            <w:pPr>
+              <w:widowControl w:val="0"/>
+              <w:suppressAutoHyphens/>
+              <w:spacing w:after="120"/>
+              <w:jc w:val="both"/>
+              <w:rPr>
+                <w:rFonts w:ascii="Calibri" w:eastAsia="DejaVu Sans Condensed" w:hAnsi="Calibri"/>
+                <w:highlight w:val="yellow"/>
+                <w:lang w:val="en-GB"/>
+              </w:rPr>
+            </w:pPr>
+          </w:p>
+        </w:tc>
+      </w:tr>
+    </w:tbl>
+    <w:p>
+      <w:pPr>
+        <w:widowControl w:val="0"/>
+        <w:suppressAutoHyphens/>
+        <w:spacing w:after="120"/>
+        <w:jc w:val="both"/>
+        <w:rPr>
+          <w:rFonts w:ascii="Calibri" w:eastAsia="DejaVu Sans Condensed" w:hAnsi="Calibri"/>
+          <w:highlight w:val="yellow"/>
+          <w:lang w:val="en-GB"/>
+        </w:rPr>
+      </w:pPr>
     </w:p>
     <w:p>
       <w:pPr>
@@ -642,15 +2649,7 @@
           <w:highlight w:val="yellow"/>
           <w:lang w:val="en-GB"/>
         </w:rPr>
-        <w:t>Description of h</w:t>
-      </w:r>
-      <w:r>
-        <w:rPr>
-          <w:rFonts w:ascii="Calibri" w:eastAsia="DejaVu Sans Condensed" w:hAnsi="Calibri"/>
-          <w:highlight w:val="yellow"/>
-          <w:lang w:val="en-GB"/>
-        </w:rPr>
-        <w:t>ow the dataset was processed (cleaned, problems found</w:t>
+        <w:t>Description of how the dataset was processed (cleaned, problems found</w:t>
       </w:r>
       <w:r>
         <w:rPr>
@@ -737,16 +2736,7 @@
           <w:bCs/>
           <w:lang w:val="en-GB"/>
         </w:rPr>
-        <w:t>Mapping</w:t>
-      </w:r>
-      <w:r>
-        <w:rPr>
-          <w:rFonts w:ascii="Calibri" w:eastAsia="DejaVu Sans Condensed" w:hAnsi="Calibri" w:cs="DejaVu Sans Condensed"/>
-          <w:b/>
-          <w:bCs/>
-          <w:lang w:val="en-GB"/>
-        </w:rPr>
-        <w:t xml:space="preserve"> (Data sample / Questions)</w:t>
+        <w:t>Mapping (Data sample / Questions)</w:t>
       </w:r>
     </w:p>
     <w:p>
@@ -774,7 +2764,16 @@
           <w:highlight w:val="yellow"/>
           <w:lang w:val="en-GB"/>
         </w:rPr>
-        <w:t>that show that with your data sample you will be able to provide the answers to the questions you formulated.</w:t>
+        <w:t xml:space="preserve">that show that with your data sample you will be able to provide the answers to </w:t>
+      </w:r>
+      <w:r>
+        <w:rPr>
+          <w:rFonts w:ascii="Calibri" w:eastAsia="DejaVu Sans Condensed" w:hAnsi="Calibri"/>
+          <w:highlight w:val="yellow"/>
+          <w:lang w:val="en-GB"/>
+        </w:rPr>
+        <w:lastRenderedPageBreak/>
+        <w:t>the questions you formulated.</w:t>
       </w:r>
     </w:p>
     <w:p>
@@ -783,8 +2782,11 @@
         <w:rPr>
           <w:rFonts w:ascii="Courier New" w:hAnsi="Courier New" w:cs="Courier New"/>
           <w:sz w:val="18"/>
-        </w:rPr>
-      </w:pPr>
+          <w:u w:val="single"/>
+        </w:rPr>
+      </w:pPr>
+      <w:bookmarkStart w:id="0" w:name="_GoBack"/>
+      <w:bookmarkEnd w:id="0"/>
     </w:p>
     <w:sectPr>
       <w:pgSz w:w="11900" w:h="16840"/>
@@ -796,8 +2798,8 @@
 </file>
 
 <file path=word/numbering.xml><?xml version="1.0" encoding="utf-8"?>
-<w:numbering xmlns:wpc="http://schemas.microsoft.com/office/word/2010/wordprocessingCanvas" xmlns:mo="http://schemas.microsoft.com/office/mac/office/2008/main" xmlns:mc="http://schemas.openxmlformats.org/markup-compatibility/2006" xmlns:mv="urn:schemas-microsoft-com:mac:vml" xmlns:o="urn:schemas-microsoft-com:office:office" xmlns:r="http://schemas.openxmlformats.org/officeDocument/2006/relationships" xmlns:m="http://schemas.openxmlformats.org/officeDocument/2006/math" xmlns:v="urn:schemas-microsoft-com:vml" xmlns:wp14="http://schemas.microsoft.com/office/word/2010/wordprocessingDrawing" xmlns:wp="http://schemas.openxmlformats.org/drawingml/2006/wordprocessingDrawing" xmlns:w10="urn:schemas-microsoft-com:office:word" xmlns:w="http://schemas.openxmlformats.org/wordprocessingml/2006/main" xmlns:w14="http://schemas.microsoft.com/office/word/2010/wordml" xmlns:wpg="http://schemas.microsoft.com/office/word/2010/wordprocessingGroup" xmlns:wpi="http://schemas.microsoft.com/office/word/2010/wordprocessingInk" xmlns:wne="http://schemas.microsoft.com/office/word/2006/wordml" xmlns:wps="http://schemas.microsoft.com/office/word/2010/wordprocessingShape" mc:Ignorable="w14 wp14">
-  <w:abstractNum w:abstractNumId="0">
+<w:numbering xmlns:wpc="http://schemas.microsoft.com/office/word/2010/wordprocessingCanvas" xmlns:cx="http://schemas.microsoft.com/office/drawing/2014/chartex" xmlns:cx1="http://schemas.microsoft.com/office/drawing/2015/9/8/chartex" xmlns:cx2="http://schemas.microsoft.com/office/drawing/2015/10/21/chartex" xmlns:cx3="http://schemas.microsoft.com/office/drawing/2016/5/9/chartex" xmlns:cx4="http://schemas.microsoft.com/office/drawing/2016/5/10/chartex" xmlns:cx5="http://schemas.microsoft.com/office/drawing/2016/5/11/chartex" xmlns:cx6="http://schemas.microsoft.com/office/drawing/2016/5/12/chartex" xmlns:cx7="http://schemas.microsoft.com/office/drawing/2016/5/13/chartex" xmlns:cx8="http://schemas.microsoft.com/office/drawing/2016/5/14/chartex" xmlns:mc="http://schemas.openxmlformats.org/markup-compatibility/2006" xmlns:aink="http://schemas.microsoft.com/office/drawing/2016/ink" xmlns:am3d="http://schemas.microsoft.com/office/drawing/2017/model3d" xmlns:o="urn:schemas-microsoft-com:office:office" xmlns:r="http://schemas.openxmlformats.org/officeDocument/2006/relationships" xmlns:m="http://schemas.openxmlformats.org/officeDocument/2006/math" xmlns:v="urn:schemas-microsoft-com:vml" xmlns:wp14="http://schemas.microsoft.com/office/word/2010/wordprocessingDrawing" xmlns:wp="http://schemas.openxmlformats.org/drawingml/2006/wordprocessingDrawing" xmlns:w10="urn:schemas-microsoft-com:office:word" xmlns:w="http://schemas.openxmlformats.org/wordprocessingml/2006/main" xmlns:w14="http://schemas.microsoft.com/office/word/2010/wordml" xmlns:w15="http://schemas.microsoft.com/office/word/2012/wordml" xmlns:w16cid="http://schemas.microsoft.com/office/word/2016/wordml/cid" xmlns:w16se="http://schemas.microsoft.com/office/word/2015/wordml/symex" xmlns:wpg="http://schemas.microsoft.com/office/word/2010/wordprocessingGroup" xmlns:wpi="http://schemas.microsoft.com/office/word/2010/wordprocessingInk" xmlns:wne="http://schemas.microsoft.com/office/word/2006/wordml" xmlns:wps="http://schemas.microsoft.com/office/word/2010/wordprocessingShape" mc:Ignorable="w14 w15 w16se w16cid wp14">
+  <w:abstractNum w:abstractNumId="0" w15:restartNumberingAfterBreak="0">
     <w:nsid w:val="FFFFFF1D"/>
     <w:multiLevelType w:val="multilevel"/>
     <w:tmpl w:val="0FFCAE64"/>
@@ -937,7 +2939,7 @@
       </w:rPr>
     </w:lvl>
   </w:abstractNum>
-  <w:abstractNum w:abstractNumId="1">
+  <w:abstractNum w:abstractNumId="1" w15:restartNumberingAfterBreak="0">
     <w:nsid w:val="00000001"/>
     <w:multiLevelType w:val="multilevel"/>
     <w:tmpl w:val="00000001"/>
@@ -1059,7 +3061,7 @@
       </w:pPr>
     </w:lvl>
   </w:abstractNum>
-  <w:abstractNum w:abstractNumId="2">
+  <w:abstractNum w:abstractNumId="2" w15:restartNumberingAfterBreak="0">
     <w:nsid w:val="00000002"/>
     <w:multiLevelType w:val="multilevel"/>
     <w:tmpl w:val="00000002"/>
@@ -1173,7 +3175,7 @@
       </w:pPr>
     </w:lvl>
   </w:abstractNum>
-  <w:abstractNum w:abstractNumId="3">
+  <w:abstractNum w:abstractNumId="3" w15:restartNumberingAfterBreak="0">
     <w:nsid w:val="00000003"/>
     <w:multiLevelType w:val="multilevel"/>
     <w:tmpl w:val="00000003"/>
@@ -1349,7 +3351,7 @@
       </w:rPr>
     </w:lvl>
   </w:abstractNum>
-  <w:abstractNum w:abstractNumId="4">
+  <w:abstractNum w:abstractNumId="4" w15:restartNumberingAfterBreak="0">
     <w:nsid w:val="00000004"/>
     <w:multiLevelType w:val="multilevel"/>
     <w:tmpl w:val="00000004"/>
@@ -1525,7 +3527,7 @@
       </w:rPr>
     </w:lvl>
   </w:abstractNum>
-  <w:abstractNum w:abstractNumId="5">
+  <w:abstractNum w:abstractNumId="5" w15:restartNumberingAfterBreak="0">
     <w:nsid w:val="06B4650E"/>
     <w:multiLevelType w:val="hybridMultilevel"/>
     <w:tmpl w:val="070A59C6"/>
@@ -1638,7 +3640,7 @@
       </w:rPr>
     </w:lvl>
   </w:abstractNum>
-  <w:abstractNum w:abstractNumId="6">
+  <w:abstractNum w:abstractNumId="6" w15:restartNumberingAfterBreak="0">
     <w:nsid w:val="1DDA5F1C"/>
     <w:multiLevelType w:val="hybridMultilevel"/>
     <w:tmpl w:val="DBB0A4C4"/>
@@ -1751,7 +3753,7 @@
       </w:rPr>
     </w:lvl>
   </w:abstractNum>
-  <w:abstractNum w:abstractNumId="7">
+  <w:abstractNum w:abstractNumId="7" w15:restartNumberingAfterBreak="0">
     <w:nsid w:val="4CAF190F"/>
     <w:multiLevelType w:val="hybridMultilevel"/>
     <w:tmpl w:val="C6DEAE7C"/>
@@ -1864,7 +3866,7 @@
       </w:rPr>
     </w:lvl>
   </w:abstractNum>
-  <w:abstractNum w:abstractNumId="8">
+  <w:abstractNum w:abstractNumId="8" w15:restartNumberingAfterBreak="0">
     <w:nsid w:val="52902555"/>
     <w:multiLevelType w:val="hybridMultilevel"/>
     <w:tmpl w:val="E3E8FE72"/>
@@ -2008,7 +4010,7 @@
 </file>
 
 <file path=word/styles.xml><?xml version="1.0" encoding="utf-8"?>
-<w:styles xmlns:mc="http://schemas.openxmlformats.org/markup-compatibility/2006" xmlns:r="http://schemas.openxmlformats.org/officeDocument/2006/relationships" xmlns:w="http://schemas.openxmlformats.org/wordprocessingml/2006/main" xmlns:w14="http://schemas.microsoft.com/office/word/2010/wordml" mc:Ignorable="w14">
+<w:styles xmlns:mc="http://schemas.openxmlformats.org/markup-compatibility/2006" xmlns:r="http://schemas.openxmlformats.org/officeDocument/2006/relationships" xmlns:w="http://schemas.openxmlformats.org/wordprocessingml/2006/main" xmlns:w14="http://schemas.microsoft.com/office/word/2010/wordml" xmlns:w15="http://schemas.microsoft.com/office/word/2012/wordml" xmlns:w16cid="http://schemas.microsoft.com/office/word/2016/wordml/cid" xmlns:w16se="http://schemas.microsoft.com/office/word/2015/wordml/symex" mc:Ignorable="w14 w15 w16se w16cid">
   <w:docDefaults>
     <w:rPrDefault>
       <w:rPr>
@@ -2018,148 +4020,364 @@
     </w:rPrDefault>
     <w:pPrDefault/>
   </w:docDefaults>
-  <w:latentStyles w:defLockedState="0" w:defUIPriority="0" w:defSemiHidden="1" w:defUnhideWhenUsed="1" w:defQFormat="0" w:count="276">
-    <w:lsdException w:name="Normal" w:semiHidden="0" w:unhideWhenUsed="0" w:qFormat="1"/>
-    <w:lsdException w:name="heading 1" w:semiHidden="0" w:unhideWhenUsed="0" w:qFormat="1"/>
-    <w:lsdException w:name="heading 2" w:semiHidden="0" w:unhideWhenUsed="0" w:qFormat="1"/>
-    <w:lsdException w:name="heading 3" w:qFormat="1"/>
-    <w:lsdException w:name="heading 4" w:qFormat="1"/>
-    <w:lsdException w:name="heading 5" w:qFormat="1"/>
-    <w:lsdException w:name="heading 6" w:qFormat="1"/>
-    <w:lsdException w:name="heading 7" w:qFormat="1"/>
-    <w:lsdException w:name="heading 8" w:qFormat="1"/>
-    <w:lsdException w:name="heading 9" w:qFormat="1"/>
-    <w:lsdException w:name="caption" w:qFormat="1"/>
-    <w:lsdException w:name="List Number" w:semiHidden="0" w:unhideWhenUsed="0"/>
-    <w:lsdException w:name="List 4" w:semiHidden="0" w:unhideWhenUsed="0"/>
-    <w:lsdException w:name="List 5" w:semiHidden="0" w:unhideWhenUsed="0"/>
-    <w:lsdException w:name="Title" w:semiHidden="0" w:unhideWhenUsed="0" w:qFormat="1"/>
-    <w:lsdException w:name="Subtitle" w:semiHidden="0" w:unhideWhenUsed="0" w:qFormat="1"/>
-    <w:lsdException w:name="Salutation" w:semiHidden="0" w:unhideWhenUsed="0"/>
-    <w:lsdException w:name="Date" w:semiHidden="0" w:unhideWhenUsed="0"/>
-    <w:lsdException w:name="Body Text First Indent" w:semiHidden="0" w:unhideWhenUsed="0"/>
-    <w:lsdException w:name="Hyperlink" w:uiPriority="99"/>
-    <w:lsdException w:name="Strong" w:semiHidden="0" w:unhideWhenUsed="0" w:qFormat="1"/>
-    <w:lsdException w:name="Emphasis" w:semiHidden="0" w:unhideWhenUsed="0" w:qFormat="1"/>
-    <w:lsdException w:name="Table Grid" w:semiHidden="0" w:unhideWhenUsed="0"/>
-    <w:lsdException w:name="Note Level 1" w:semiHidden="0" w:unhideWhenUsed="0"/>
-    <w:lsdException w:name="Note Level 2" w:semiHidden="0" w:unhideWhenUsed="0"/>
-    <w:lsdException w:name="Note Level 3" w:semiHidden="0" w:unhideWhenUsed="0"/>
-    <w:lsdException w:name="Note Level 4" w:semiHidden="0" w:unhideWhenUsed="0"/>
-    <w:lsdException w:name="Note Level 5" w:semiHidden="0" w:unhideWhenUsed="0"/>
-    <w:lsdException w:name="Note Level 6" w:semiHidden="0" w:unhideWhenUsed="0"/>
-    <w:lsdException w:name="Note Level 7" w:semiHidden="0" w:unhideWhenUsed="0"/>
-    <w:lsdException w:name="Note Level 8" w:semiHidden="0" w:unhideWhenUsed="0"/>
-    <w:lsdException w:name="Note Level 9" w:semiHidden="0" w:unhideWhenUsed="0"/>
-    <w:lsdException w:name="Placeholder Text" w:semiHidden="0" w:unhideWhenUsed="0"/>
-    <w:lsdException w:name="No Spacing" w:semiHidden="0" w:unhideWhenUsed="0"/>
-    <w:lsdException w:name="Light Shading" w:semiHidden="0" w:unhideWhenUsed="0"/>
-    <w:lsdException w:name="Light List" w:semiHidden="0" w:unhideWhenUsed="0"/>
-    <w:lsdException w:name="Light Grid" w:semiHidden="0" w:unhideWhenUsed="0"/>
-    <w:lsdException w:name="Medium Shading 1" w:semiHidden="0" w:unhideWhenUsed="0"/>
-    <w:lsdException w:name="Medium Shading 2" w:semiHidden="0" w:unhideWhenUsed="0"/>
-    <w:lsdException w:name="Medium List 1" w:semiHidden="0" w:unhideWhenUsed="0"/>
-    <w:lsdException w:name="Medium List 2" w:semiHidden="0" w:unhideWhenUsed="0"/>
-    <w:lsdException w:name="Medium Grid 1" w:semiHidden="0" w:unhideWhenUsed="0"/>
-    <w:lsdException w:name="Medium Grid 2" w:semiHidden="0" w:unhideWhenUsed="0"/>
-    <w:lsdException w:name="Medium Grid 3" w:semiHidden="0" w:unhideWhenUsed="0"/>
-    <w:lsdException w:name="Dark List" w:semiHidden="0" w:unhideWhenUsed="0"/>
-    <w:lsdException w:name="Colorful Shading" w:semiHidden="0" w:unhideWhenUsed="0"/>
-    <w:lsdException w:name="Colorful List" w:semiHidden="0" w:unhideWhenUsed="0" w:qFormat="1"/>
-    <w:lsdException w:name="Colorful Grid" w:semiHidden="0" w:unhideWhenUsed="0" w:qFormat="1"/>
-    <w:lsdException w:name="Light Shading Accent 1" w:semiHidden="0" w:unhideWhenUsed="0" w:qFormat="1"/>
-    <w:lsdException w:name="Light List Accent 1" w:semiHidden="0" w:unhideWhenUsed="0"/>
-    <w:lsdException w:name="Light Grid Accent 1" w:semiHidden="0" w:unhideWhenUsed="0"/>
-    <w:lsdException w:name="Medium Shading 1 Accent 1" w:semiHidden="0" w:unhideWhenUsed="0"/>
-    <w:lsdException w:name="Medium Shading 2 Accent 1" w:semiHidden="0" w:unhideWhenUsed="0"/>
-    <w:lsdException w:name="Medium List 1 Accent 1" w:semiHidden="0" w:unhideWhenUsed="0"/>
-    <w:lsdException w:name="Revision" w:unhideWhenUsed="0"/>
-    <w:lsdException w:name="List Paragraph" w:semiHidden="0" w:unhideWhenUsed="0"/>
-    <w:lsdException w:name="Quote" w:semiHidden="0" w:unhideWhenUsed="0"/>
-    <w:lsdException w:name="Intense Quote" w:semiHidden="0" w:unhideWhenUsed="0"/>
-    <w:lsdException w:name="Medium List 2 Accent 1" w:semiHidden="0" w:unhideWhenUsed="0"/>
-    <w:lsdException w:name="Medium Grid 1 Accent 1" w:semiHidden="0" w:unhideWhenUsed="0"/>
-    <w:lsdException w:name="Medium Grid 2 Accent 1" w:semiHidden="0" w:unhideWhenUsed="0"/>
-    <w:lsdException w:name="Medium Grid 3 Accent 1" w:semiHidden="0" w:unhideWhenUsed="0"/>
-    <w:lsdException w:name="Dark List Accent 1" w:semiHidden="0" w:unhideWhenUsed="0"/>
-    <w:lsdException w:name="Colorful Shading Accent 1" w:semiHidden="0" w:unhideWhenUsed="0"/>
-    <w:lsdException w:name="Colorful List Accent 1" w:semiHidden="0" w:unhideWhenUsed="0"/>
-    <w:lsdException w:name="Colorful Grid Accent 1" w:semiHidden="0" w:unhideWhenUsed="0"/>
-    <w:lsdException w:name="Light Shading Accent 2" w:semiHidden="0" w:unhideWhenUsed="0"/>
-    <w:lsdException w:name="Light List Accent 2" w:semiHidden="0" w:unhideWhenUsed="0"/>
-    <w:lsdException w:name="Light Grid Accent 2" w:semiHidden="0" w:unhideWhenUsed="0"/>
-    <w:lsdException w:name="Medium Shading 1 Accent 2" w:semiHidden="0" w:unhideWhenUsed="0"/>
-    <w:lsdException w:name="Medium Shading 2 Accent 2" w:semiHidden="0" w:unhideWhenUsed="0"/>
-    <w:lsdException w:name="Medium List 1 Accent 2" w:semiHidden="0" w:unhideWhenUsed="0"/>
-    <w:lsdException w:name="Medium List 2 Accent 2" w:semiHidden="0" w:unhideWhenUsed="0"/>
-    <w:lsdException w:name="Medium Grid 1 Accent 2" w:semiHidden="0" w:unhideWhenUsed="0"/>
-    <w:lsdException w:name="Medium Grid 2 Accent 2" w:semiHidden="0" w:unhideWhenUsed="0"/>
-    <w:lsdException w:name="Medium Grid 3 Accent 2" w:semiHidden="0" w:unhideWhenUsed="0"/>
-    <w:lsdException w:name="Dark List Accent 2" w:semiHidden="0" w:unhideWhenUsed="0"/>
-    <w:lsdException w:name="Colorful Shading Accent 2" w:semiHidden="0" w:unhideWhenUsed="0"/>
-    <w:lsdException w:name="Colorful List Accent 2" w:semiHidden="0" w:unhideWhenUsed="0"/>
-    <w:lsdException w:name="Colorful Grid Accent 2" w:semiHidden="0" w:unhideWhenUsed="0"/>
-    <w:lsdException w:name="Light Shading Accent 3" w:semiHidden="0" w:unhideWhenUsed="0"/>
-    <w:lsdException w:name="Light List Accent 3" w:semiHidden="0" w:unhideWhenUsed="0"/>
-    <w:lsdException w:name="Light Grid Accent 3" w:semiHidden="0" w:unhideWhenUsed="0"/>
-    <w:lsdException w:name="Medium Shading 1 Accent 3" w:semiHidden="0" w:unhideWhenUsed="0"/>
-    <w:lsdException w:name="Medium Shading 2 Accent 3" w:semiHidden="0" w:unhideWhenUsed="0"/>
-    <w:lsdException w:name="Medium List 1 Accent 3" w:semiHidden="0" w:unhideWhenUsed="0"/>
-    <w:lsdException w:name="Medium List 2 Accent 3" w:semiHidden="0" w:unhideWhenUsed="0"/>
-    <w:lsdException w:name="Medium Grid 1 Accent 3" w:semiHidden="0" w:unhideWhenUsed="0"/>
-    <w:lsdException w:name="Medium Grid 2 Accent 3" w:semiHidden="0" w:unhideWhenUsed="0"/>
-    <w:lsdException w:name="Medium Grid 3 Accent 3" w:semiHidden="0" w:unhideWhenUsed="0"/>
-    <w:lsdException w:name="Dark List Accent 3" w:semiHidden="0" w:unhideWhenUsed="0"/>
-    <w:lsdException w:name="Colorful Shading Accent 3" w:semiHidden="0" w:unhideWhenUsed="0"/>
-    <w:lsdException w:name="Colorful List Accent 3" w:semiHidden="0" w:unhideWhenUsed="0"/>
-    <w:lsdException w:name="Colorful Grid Accent 3" w:semiHidden="0" w:unhideWhenUsed="0"/>
-    <w:lsdException w:name="Light Shading Accent 4" w:semiHidden="0" w:unhideWhenUsed="0"/>
-    <w:lsdException w:name="Light List Accent 4" w:semiHidden="0" w:unhideWhenUsed="0"/>
-    <w:lsdException w:name="Light Grid Accent 4" w:semiHidden="0" w:unhideWhenUsed="0"/>
-    <w:lsdException w:name="Medium Shading 1 Accent 4" w:semiHidden="0" w:unhideWhenUsed="0"/>
-    <w:lsdException w:name="Medium Shading 2 Accent 4" w:semiHidden="0" w:unhideWhenUsed="0"/>
-    <w:lsdException w:name="Medium List 1 Accent 4" w:semiHidden="0" w:unhideWhenUsed="0"/>
-    <w:lsdException w:name="Medium List 2 Accent 4" w:semiHidden="0" w:unhideWhenUsed="0"/>
-    <w:lsdException w:name="Medium Grid 1 Accent 4" w:semiHidden="0" w:unhideWhenUsed="0"/>
-    <w:lsdException w:name="Medium Grid 2 Accent 4" w:semiHidden="0" w:unhideWhenUsed="0"/>
-    <w:lsdException w:name="Medium Grid 3 Accent 4" w:semiHidden="0" w:unhideWhenUsed="0"/>
-    <w:lsdException w:name="Dark List Accent 4" w:semiHidden="0" w:unhideWhenUsed="0"/>
-    <w:lsdException w:name="Colorful Shading Accent 4" w:semiHidden="0" w:unhideWhenUsed="0"/>
-    <w:lsdException w:name="Colorful List Accent 4" w:semiHidden="0" w:unhideWhenUsed="0"/>
-    <w:lsdException w:name="Colorful Grid Accent 4" w:semiHidden="0" w:unhideWhenUsed="0"/>
-    <w:lsdException w:name="Light Shading Accent 5" w:semiHidden="0" w:unhideWhenUsed="0"/>
-    <w:lsdException w:name="Light List Accent 5" w:semiHidden="0" w:unhideWhenUsed="0"/>
-    <w:lsdException w:name="Light Grid Accent 5" w:semiHidden="0" w:unhideWhenUsed="0"/>
-    <w:lsdException w:name="Medium Shading 1 Accent 5" w:semiHidden="0" w:unhideWhenUsed="0"/>
-    <w:lsdException w:name="Medium Shading 2 Accent 5" w:semiHidden="0" w:unhideWhenUsed="0"/>
-    <w:lsdException w:name="Medium List 1 Accent 5" w:semiHidden="0" w:unhideWhenUsed="0"/>
-    <w:lsdException w:name="Medium List 2 Accent 5" w:semiHidden="0" w:unhideWhenUsed="0"/>
-    <w:lsdException w:name="Medium Grid 1 Accent 5" w:semiHidden="0" w:unhideWhenUsed="0"/>
-    <w:lsdException w:name="Medium Grid 2 Accent 5" w:semiHidden="0" w:unhideWhenUsed="0"/>
-    <w:lsdException w:name="Medium Grid 3 Accent 5" w:semiHidden="0" w:unhideWhenUsed="0"/>
-    <w:lsdException w:name="Dark List Accent 5" w:semiHidden="0" w:unhideWhenUsed="0"/>
-    <w:lsdException w:name="Colorful Shading Accent 5" w:semiHidden="0" w:unhideWhenUsed="0"/>
-    <w:lsdException w:name="Colorful List Accent 5" w:semiHidden="0" w:unhideWhenUsed="0"/>
-    <w:lsdException w:name="Colorful Grid Accent 5" w:semiHidden="0" w:unhideWhenUsed="0"/>
-    <w:lsdException w:name="Light Shading Accent 6" w:semiHidden="0" w:unhideWhenUsed="0"/>
-    <w:lsdException w:name="Light List Accent 6" w:semiHidden="0" w:unhideWhenUsed="0"/>
-    <w:lsdException w:name="Light Grid Accent 6" w:semiHidden="0" w:unhideWhenUsed="0"/>
-    <w:lsdException w:name="Medium Shading 1 Accent 6" w:semiHidden="0" w:unhideWhenUsed="0"/>
-    <w:lsdException w:name="Medium Shading 2 Accent 6" w:semiHidden="0" w:unhideWhenUsed="0"/>
-    <w:lsdException w:name="Medium List 1 Accent 6" w:semiHidden="0" w:unhideWhenUsed="0" w:qFormat="1"/>
-    <w:lsdException w:name="Medium List 2 Accent 6" w:semiHidden="0" w:unhideWhenUsed="0" w:qFormat="1"/>
-    <w:lsdException w:name="Medium Grid 1 Accent 6" w:semiHidden="0" w:unhideWhenUsed="0" w:qFormat="1"/>
-    <w:lsdException w:name="Medium Grid 2 Accent 6" w:semiHidden="0" w:unhideWhenUsed="0" w:qFormat="1"/>
-    <w:lsdException w:name="Medium Grid 3 Accent 6" w:semiHidden="0" w:unhideWhenUsed="0" w:qFormat="1"/>
-    <w:lsdException w:name="Dark List Accent 6" w:semiHidden="0" w:unhideWhenUsed="0"/>
-    <w:lsdException w:name="Colorful Shading Accent 6" w:semiHidden="0" w:unhideWhenUsed="0" w:qFormat="1"/>
-    <w:lsdException w:name="Colorful List Accent 6" w:semiHidden="0" w:unhideWhenUsed="0"/>
-    <w:lsdException w:name="Colorful Grid Accent 6" w:semiHidden="0" w:unhideWhenUsed="0"/>
-    <w:lsdException w:name="Subtle Emphasis" w:semiHidden="0" w:unhideWhenUsed="0"/>
-    <w:lsdException w:name="Intense Emphasis" w:semiHidden="0" w:unhideWhenUsed="0"/>
-    <w:lsdException w:name="Subtle Reference" w:semiHidden="0" w:unhideWhenUsed="0"/>
-    <w:lsdException w:name="Intense Reference" w:semiHidden="0" w:unhideWhenUsed="0"/>
-    <w:lsdException w:name="Book Title" w:semiHidden="0" w:unhideWhenUsed="0"/>
+  <w:latentStyles w:defLockedState="0" w:defUIPriority="0" w:defSemiHidden="0" w:defUnhideWhenUsed="0" w:defQFormat="0" w:count="377">
+    <w:lsdException w:name="Normal" w:qFormat="1"/>
+    <w:lsdException w:name="heading 1" w:qFormat="1"/>
+    <w:lsdException w:name="heading 2" w:qFormat="1"/>
+    <w:lsdException w:name="heading 3" w:semiHidden="1" w:unhideWhenUsed="1" w:qFormat="1"/>
+    <w:lsdException w:name="heading 4" w:semiHidden="1" w:unhideWhenUsed="1" w:qFormat="1"/>
+    <w:lsdException w:name="heading 5" w:semiHidden="1" w:unhideWhenUsed="1" w:qFormat="1"/>
+    <w:lsdException w:name="heading 6" w:semiHidden="1" w:unhideWhenUsed="1" w:qFormat="1"/>
+    <w:lsdException w:name="heading 7" w:semiHidden="1" w:unhideWhenUsed="1" w:qFormat="1"/>
+    <w:lsdException w:name="heading 8" w:semiHidden="1" w:unhideWhenUsed="1" w:qFormat="1"/>
+    <w:lsdException w:name="heading 9" w:semiHidden="1" w:unhideWhenUsed="1" w:qFormat="1"/>
+    <w:lsdException w:name="index 1" w:semiHidden="1" w:unhideWhenUsed="1"/>
+    <w:lsdException w:name="index 2" w:semiHidden="1" w:unhideWhenUsed="1"/>
+    <w:lsdException w:name="index 3" w:semiHidden="1" w:unhideWhenUsed="1"/>
+    <w:lsdException w:name="index 4" w:semiHidden="1" w:unhideWhenUsed="1"/>
+    <w:lsdException w:name="index 5" w:semiHidden="1" w:unhideWhenUsed="1"/>
+    <w:lsdException w:name="index 6" w:semiHidden="1" w:unhideWhenUsed="1"/>
+    <w:lsdException w:name="index 7" w:semiHidden="1" w:unhideWhenUsed="1"/>
+    <w:lsdException w:name="index 8" w:semiHidden="1" w:unhideWhenUsed="1"/>
+    <w:lsdException w:name="index 9" w:semiHidden="1" w:unhideWhenUsed="1"/>
+    <w:lsdException w:name="toc 1" w:semiHidden="1" w:unhideWhenUsed="1"/>
+    <w:lsdException w:name="toc 2" w:semiHidden="1" w:unhideWhenUsed="1"/>
+    <w:lsdException w:name="toc 3" w:semiHidden="1" w:unhideWhenUsed="1"/>
+    <w:lsdException w:name="toc 4" w:semiHidden="1" w:unhideWhenUsed="1"/>
+    <w:lsdException w:name="toc 5" w:semiHidden="1" w:unhideWhenUsed="1"/>
+    <w:lsdException w:name="toc 6" w:semiHidden="1" w:unhideWhenUsed="1"/>
+    <w:lsdException w:name="toc 7" w:semiHidden="1" w:unhideWhenUsed="1"/>
+    <w:lsdException w:name="toc 8" w:semiHidden="1" w:unhideWhenUsed="1"/>
+    <w:lsdException w:name="toc 9" w:semiHidden="1" w:unhideWhenUsed="1"/>
+    <w:lsdException w:name="Normal Indent" w:semiHidden="1" w:unhideWhenUsed="1"/>
+    <w:lsdException w:name="footnote text" w:semiHidden="1" w:unhideWhenUsed="1"/>
+    <w:lsdException w:name="annotation text" w:semiHidden="1" w:unhideWhenUsed="1"/>
+    <w:lsdException w:name="header" w:semiHidden="1" w:unhideWhenUsed="1"/>
+    <w:lsdException w:name="footer" w:semiHidden="1" w:unhideWhenUsed="1"/>
+    <w:lsdException w:name="index heading" w:semiHidden="1" w:unhideWhenUsed="1"/>
+    <w:lsdException w:name="caption" w:semiHidden="1" w:unhideWhenUsed="1" w:qFormat="1"/>
+    <w:lsdException w:name="table of figures" w:semiHidden="1" w:unhideWhenUsed="1"/>
+    <w:lsdException w:name="envelope address" w:semiHidden="1" w:unhideWhenUsed="1"/>
+    <w:lsdException w:name="envelope return" w:semiHidden="1" w:unhideWhenUsed="1"/>
+    <w:lsdException w:name="footnote reference" w:semiHidden="1" w:unhideWhenUsed="1"/>
+    <w:lsdException w:name="annotation reference" w:semiHidden="1" w:unhideWhenUsed="1"/>
+    <w:lsdException w:name="line number" w:semiHidden="1" w:unhideWhenUsed="1"/>
+    <w:lsdException w:name="page number" w:semiHidden="1" w:unhideWhenUsed="1"/>
+    <w:lsdException w:name="endnote reference" w:semiHidden="1" w:unhideWhenUsed="1"/>
+    <w:lsdException w:name="endnote text" w:semiHidden="1" w:unhideWhenUsed="1"/>
+    <w:lsdException w:name="table of authorities" w:semiHidden="1" w:unhideWhenUsed="1"/>
+    <w:lsdException w:name="macro" w:semiHidden="1" w:unhideWhenUsed="1"/>
+    <w:lsdException w:name="toa heading" w:semiHidden="1" w:unhideWhenUsed="1"/>
+    <w:lsdException w:name="List" w:semiHidden="1" w:unhideWhenUsed="1"/>
+    <w:lsdException w:name="List Bullet" w:semiHidden="1" w:unhideWhenUsed="1"/>
+    <w:lsdException w:name="List 2" w:semiHidden="1" w:unhideWhenUsed="1"/>
+    <w:lsdException w:name="List 3" w:semiHidden="1" w:unhideWhenUsed="1"/>
+    <w:lsdException w:name="List Bullet 2" w:semiHidden="1" w:unhideWhenUsed="1"/>
+    <w:lsdException w:name="List Bullet 3" w:semiHidden="1" w:unhideWhenUsed="1"/>
+    <w:lsdException w:name="List Bullet 4" w:semiHidden="1" w:unhideWhenUsed="1"/>
+    <w:lsdException w:name="List Bullet 5" w:semiHidden="1" w:unhideWhenUsed="1"/>
+    <w:lsdException w:name="List Number 2" w:semiHidden="1" w:unhideWhenUsed="1"/>
+    <w:lsdException w:name="List Number 3" w:semiHidden="1" w:unhideWhenUsed="1"/>
+    <w:lsdException w:name="List Number 4" w:semiHidden="1" w:unhideWhenUsed="1"/>
+    <w:lsdException w:name="List Number 5" w:semiHidden="1" w:unhideWhenUsed="1"/>
+    <w:lsdException w:name="Title" w:qFormat="1"/>
+    <w:lsdException w:name="Closing" w:semiHidden="1" w:unhideWhenUsed="1"/>
+    <w:lsdException w:name="Signature" w:semiHidden="1" w:unhideWhenUsed="1"/>
+    <w:lsdException w:name="Default Paragraph Font" w:semiHidden="1" w:unhideWhenUsed="1"/>
+    <w:lsdException w:name="Body Text" w:semiHidden="1" w:unhideWhenUsed="1"/>
+    <w:lsdException w:name="Body Text Indent" w:semiHidden="1" w:unhideWhenUsed="1"/>
+    <w:lsdException w:name="List Continue" w:semiHidden="1" w:unhideWhenUsed="1"/>
+    <w:lsdException w:name="List Continue 2" w:semiHidden="1" w:unhideWhenUsed="1"/>
+    <w:lsdException w:name="List Continue 3" w:semiHidden="1" w:unhideWhenUsed="1"/>
+    <w:lsdException w:name="List Continue 4" w:semiHidden="1" w:unhideWhenUsed="1"/>
+    <w:lsdException w:name="List Continue 5" w:semiHidden="1" w:unhideWhenUsed="1"/>
+    <w:lsdException w:name="Message Header" w:semiHidden="1" w:unhideWhenUsed="1"/>
+    <w:lsdException w:name="Subtitle" w:qFormat="1"/>
+    <w:lsdException w:name="Body Text First Indent 2" w:semiHidden="1" w:unhideWhenUsed="1"/>
+    <w:lsdException w:name="Note Heading" w:semiHidden="1" w:unhideWhenUsed="1"/>
+    <w:lsdException w:name="Body Text 2" w:semiHidden="1" w:unhideWhenUsed="1"/>
+    <w:lsdException w:name="Body Text 3" w:semiHidden="1" w:unhideWhenUsed="1"/>
+    <w:lsdException w:name="Body Text Indent 2" w:semiHidden="1" w:unhideWhenUsed="1"/>
+    <w:lsdException w:name="Body Text Indent 3" w:semiHidden="1" w:unhideWhenUsed="1"/>
+    <w:lsdException w:name="Block Text" w:semiHidden="1" w:unhideWhenUsed="1"/>
+    <w:lsdException w:name="Hyperlink" w:semiHidden="1" w:uiPriority="99" w:unhideWhenUsed="1"/>
+    <w:lsdException w:name="FollowedHyperlink" w:semiHidden="1" w:unhideWhenUsed="1"/>
+    <w:lsdException w:name="Strong" w:qFormat="1"/>
+    <w:lsdException w:name="Emphasis" w:qFormat="1"/>
+    <w:lsdException w:name="Document Map" w:semiHidden="1" w:unhideWhenUsed="1"/>
+    <w:lsdException w:name="Plain Text" w:semiHidden="1" w:unhideWhenUsed="1"/>
+    <w:lsdException w:name="E-mail Signature" w:semiHidden="1" w:unhideWhenUsed="1"/>
+    <w:lsdException w:name="HTML Top of Form" w:semiHidden="1" w:unhideWhenUsed="1"/>
+    <w:lsdException w:name="HTML Bottom of Form" w:semiHidden="1" w:unhideWhenUsed="1"/>
+    <w:lsdException w:name="Normal (Web)" w:semiHidden="1" w:unhideWhenUsed="1"/>
+    <w:lsdException w:name="HTML Acronym" w:semiHidden="1" w:unhideWhenUsed="1"/>
+    <w:lsdException w:name="HTML Address" w:semiHidden="1" w:unhideWhenUsed="1"/>
+    <w:lsdException w:name="HTML Cite" w:semiHidden="1" w:unhideWhenUsed="1"/>
+    <w:lsdException w:name="HTML Code" w:semiHidden="1" w:unhideWhenUsed="1"/>
+    <w:lsdException w:name="HTML Definition" w:semiHidden="1" w:unhideWhenUsed="1"/>
+    <w:lsdException w:name="HTML Keyboard" w:semiHidden="1" w:unhideWhenUsed="1"/>
+    <w:lsdException w:name="HTML Preformatted" w:semiHidden="1" w:unhideWhenUsed="1"/>
+    <w:lsdException w:name="HTML Sample" w:semiHidden="1" w:unhideWhenUsed="1"/>
+    <w:lsdException w:name="HTML Typewriter" w:semiHidden="1" w:unhideWhenUsed="1"/>
+    <w:lsdException w:name="HTML Variable" w:semiHidden="1" w:unhideWhenUsed="1"/>
+    <w:lsdException w:name="Normal Table" w:semiHidden="1" w:unhideWhenUsed="1"/>
+    <w:lsdException w:name="annotation subject" w:semiHidden="1" w:unhideWhenUsed="1"/>
+    <w:lsdException w:name="No List" w:semiHidden="1" w:unhideWhenUsed="1"/>
+    <w:lsdException w:name="Outline List 1" w:semiHidden="1" w:unhideWhenUsed="1"/>
+    <w:lsdException w:name="Outline List 2" w:semiHidden="1" w:unhideWhenUsed="1"/>
+    <w:lsdException w:name="Outline List 3" w:semiHidden="1" w:unhideWhenUsed="1"/>
+    <w:lsdException w:name="Table Simple 1" w:semiHidden="1" w:unhideWhenUsed="1"/>
+    <w:lsdException w:name="Table Simple 2" w:semiHidden="1" w:unhideWhenUsed="1"/>
+    <w:lsdException w:name="Table Simple 3" w:semiHidden="1" w:unhideWhenUsed="1"/>
+    <w:lsdException w:name="Table Classic 1" w:semiHidden="1" w:unhideWhenUsed="1"/>
+    <w:lsdException w:name="Table Classic 2" w:semiHidden="1" w:unhideWhenUsed="1"/>
+    <w:lsdException w:name="Table Classic 3" w:semiHidden="1" w:unhideWhenUsed="1"/>
+    <w:lsdException w:name="Table Classic 4" w:semiHidden="1" w:unhideWhenUsed="1"/>
+    <w:lsdException w:name="Table Colorful 1" w:semiHidden="1" w:unhideWhenUsed="1"/>
+    <w:lsdException w:name="Table Colorful 2" w:semiHidden="1" w:unhideWhenUsed="1"/>
+    <w:lsdException w:name="Table Colorful 3" w:semiHidden="1" w:unhideWhenUsed="1"/>
+    <w:lsdException w:name="Table Columns 1" w:semiHidden="1" w:unhideWhenUsed="1"/>
+    <w:lsdException w:name="Table Columns 2" w:semiHidden="1" w:unhideWhenUsed="1"/>
+    <w:lsdException w:name="Table Columns 3" w:semiHidden="1" w:unhideWhenUsed="1"/>
+    <w:lsdException w:name="Table Columns 4" w:semiHidden="1" w:unhideWhenUsed="1"/>
+    <w:lsdException w:name="Table Columns 5" w:semiHidden="1" w:unhideWhenUsed="1"/>
+    <w:lsdException w:name="Table Grid 1" w:semiHidden="1" w:unhideWhenUsed="1"/>
+    <w:lsdException w:name="Table Grid 2" w:semiHidden="1" w:unhideWhenUsed="1"/>
+    <w:lsdException w:name="Table Grid 3" w:semiHidden="1" w:unhideWhenUsed="1"/>
+    <w:lsdException w:name="Table Grid 4" w:semiHidden="1" w:unhideWhenUsed="1"/>
+    <w:lsdException w:name="Table Grid 5" w:semiHidden="1" w:unhideWhenUsed="1"/>
+    <w:lsdException w:name="Table Grid 6" w:semiHidden="1" w:unhideWhenUsed="1"/>
+    <w:lsdException w:name="Table Grid 7" w:semiHidden="1" w:unhideWhenUsed="1"/>
+    <w:lsdException w:name="Table Grid 8" w:semiHidden="1" w:unhideWhenUsed="1"/>
+    <w:lsdException w:name="Table List 1" w:semiHidden="1" w:unhideWhenUsed="1"/>
+    <w:lsdException w:name="Table List 2" w:semiHidden="1" w:unhideWhenUsed="1"/>
+    <w:lsdException w:name="Table List 3" w:semiHidden="1" w:unhideWhenUsed="1"/>
+    <w:lsdException w:name="Table List 4" w:semiHidden="1" w:unhideWhenUsed="1"/>
+    <w:lsdException w:name="Table List 5" w:semiHidden="1" w:unhideWhenUsed="1"/>
+    <w:lsdException w:name="Table List 6" w:semiHidden="1" w:unhideWhenUsed="1"/>
+    <w:lsdException w:name="Table List 7" w:semiHidden="1" w:unhideWhenUsed="1"/>
+    <w:lsdException w:name="Table List 8" w:semiHidden="1" w:unhideWhenUsed="1"/>
+    <w:lsdException w:name="Table 3D effects 1" w:semiHidden="1" w:unhideWhenUsed="1"/>
+    <w:lsdException w:name="Table 3D effects 2" w:semiHidden="1" w:unhideWhenUsed="1"/>
+    <w:lsdException w:name="Table 3D effects 3" w:semiHidden="1" w:unhideWhenUsed="1"/>
+    <w:lsdException w:name="Table Contemporary" w:semiHidden="1" w:unhideWhenUsed="1"/>
+    <w:lsdException w:name="Table Elegant" w:semiHidden="1" w:unhideWhenUsed="1"/>
+    <w:lsdException w:name="Table Professional" w:semiHidden="1" w:unhideWhenUsed="1"/>
+    <w:lsdException w:name="Table Subtle 1" w:semiHidden="1" w:unhideWhenUsed="1"/>
+    <w:lsdException w:name="Table Subtle 2" w:semiHidden="1" w:unhideWhenUsed="1"/>
+    <w:lsdException w:name="Table Web 1" w:semiHidden="1" w:unhideWhenUsed="1"/>
+    <w:lsdException w:name="Table Web 2" w:semiHidden="1" w:unhideWhenUsed="1"/>
+    <w:lsdException w:name="Table Web 3" w:semiHidden="1" w:unhideWhenUsed="1"/>
+    <w:lsdException w:name="Balloon Text" w:semiHidden="1" w:unhideWhenUsed="1"/>
+    <w:lsdException w:name="Table Theme" w:semiHidden="1" w:unhideWhenUsed="1"/>
+    <w:lsdException w:name="Light Shading"/>
+    <w:lsdException w:name="Light List"/>
+    <w:lsdException w:name="Light Grid"/>
+    <w:lsdException w:name="Medium Shading 1"/>
+    <w:lsdException w:name="Medium Shading 2"/>
+    <w:lsdException w:name="Medium List 1"/>
+    <w:lsdException w:name="Medium List 2"/>
+    <w:lsdException w:name="Medium Grid 1"/>
+    <w:lsdException w:name="Medium Grid 2"/>
+    <w:lsdException w:name="Medium Grid 3"/>
+    <w:lsdException w:name="Dark List"/>
+    <w:lsdException w:name="Colorful Shading"/>
+    <w:lsdException w:name="Colorful List" w:qFormat="1"/>
+    <w:lsdException w:name="Colorful Grid" w:qFormat="1"/>
+    <w:lsdException w:name="Light Shading Accent 1" w:qFormat="1"/>
+    <w:lsdException w:name="Light List Accent 1"/>
+    <w:lsdException w:name="Light Grid Accent 1"/>
+    <w:lsdException w:name="Medium Shading 1 Accent 1"/>
+    <w:lsdException w:name="Medium Shading 2 Accent 1"/>
+    <w:lsdException w:name="Medium List 1 Accent 1"/>
+    <w:lsdException w:name="Revision" w:semiHidden="1"/>
+    <w:lsdException w:name="Medium List 2 Accent 1"/>
+    <w:lsdException w:name="Medium Grid 1 Accent 1"/>
+    <w:lsdException w:name="Medium Grid 2 Accent 1"/>
+    <w:lsdException w:name="Medium Grid 3 Accent 1"/>
+    <w:lsdException w:name="Dark List Accent 1"/>
+    <w:lsdException w:name="Colorful Shading Accent 1"/>
+    <w:lsdException w:name="Colorful List Accent 1"/>
+    <w:lsdException w:name="Colorful Grid Accent 1"/>
+    <w:lsdException w:name="Light Shading Accent 2"/>
+    <w:lsdException w:name="Light List Accent 2"/>
+    <w:lsdException w:name="Light Grid Accent 2"/>
+    <w:lsdException w:name="Medium Shading 1 Accent 2"/>
+    <w:lsdException w:name="Medium Shading 2 Accent 2"/>
+    <w:lsdException w:name="Medium List 1 Accent 2"/>
+    <w:lsdException w:name="Medium List 2 Accent 2"/>
+    <w:lsdException w:name="Medium Grid 1 Accent 2"/>
+    <w:lsdException w:name="Medium Grid 2 Accent 2"/>
+    <w:lsdException w:name="Medium Grid 3 Accent 2"/>
+    <w:lsdException w:name="Dark List Accent 2"/>
+    <w:lsdException w:name="Colorful Shading Accent 2"/>
+    <w:lsdException w:name="Colorful List Accent 2"/>
+    <w:lsdException w:name="Colorful Grid Accent 2"/>
+    <w:lsdException w:name="Light Shading Accent 3"/>
+    <w:lsdException w:name="Light List Accent 3"/>
+    <w:lsdException w:name="Light Grid Accent 3"/>
+    <w:lsdException w:name="Medium Shading 1 Accent 3"/>
+    <w:lsdException w:name="Medium Shading 2 Accent 3"/>
+    <w:lsdException w:name="Medium List 1 Accent 3"/>
+    <w:lsdException w:name="Medium List 2 Accent 3"/>
+    <w:lsdException w:name="Medium Grid 1 Accent 3"/>
+    <w:lsdException w:name="Medium Grid 2 Accent 3"/>
+    <w:lsdException w:name="Medium Grid 3 Accent 3"/>
+    <w:lsdException w:name="Dark List Accent 3"/>
+    <w:lsdException w:name="Colorful Shading Accent 3"/>
+    <w:lsdException w:name="Colorful List Accent 3"/>
+    <w:lsdException w:name="Colorful Grid Accent 3"/>
+    <w:lsdException w:name="Light Shading Accent 4"/>
+    <w:lsdException w:name="Light List Accent 4"/>
+    <w:lsdException w:name="Light Grid Accent 4"/>
+    <w:lsdException w:name="Medium Shading 1 Accent 4"/>
+    <w:lsdException w:name="Medium Shading 2 Accent 4"/>
+    <w:lsdException w:name="Medium List 1 Accent 4"/>
+    <w:lsdException w:name="Medium List 2 Accent 4"/>
+    <w:lsdException w:name="Medium Grid 1 Accent 4"/>
+    <w:lsdException w:name="Medium Grid 2 Accent 4"/>
+    <w:lsdException w:name="Medium Grid 3 Accent 4"/>
+    <w:lsdException w:name="Dark List Accent 4"/>
+    <w:lsdException w:name="Colorful Shading Accent 4"/>
+    <w:lsdException w:name="Colorful List Accent 4"/>
+    <w:lsdException w:name="Colorful Grid Accent 4"/>
+    <w:lsdException w:name="Light Shading Accent 5"/>
+    <w:lsdException w:name="Light List Accent 5"/>
+    <w:lsdException w:name="Light Grid Accent 5"/>
+    <w:lsdException w:name="Medium Shading 1 Accent 5"/>
+    <w:lsdException w:name="Medium Shading 2 Accent 5"/>
+    <w:lsdException w:name="Medium List 1 Accent 5"/>
+    <w:lsdException w:name="Medium List 2 Accent 5"/>
+    <w:lsdException w:name="Medium Grid 1 Accent 5"/>
+    <w:lsdException w:name="Medium Grid 2 Accent 5"/>
+    <w:lsdException w:name="Medium Grid 3 Accent 5"/>
+    <w:lsdException w:name="Dark List Accent 5"/>
+    <w:lsdException w:name="Colorful Shading Accent 5"/>
+    <w:lsdException w:name="Colorful List Accent 5"/>
+    <w:lsdException w:name="Colorful Grid Accent 5"/>
+    <w:lsdException w:name="Light Shading Accent 6"/>
+    <w:lsdException w:name="Light List Accent 6"/>
+    <w:lsdException w:name="Light Grid Accent 6"/>
+    <w:lsdException w:name="Medium Shading 1 Accent 6"/>
+    <w:lsdException w:name="Medium Shading 2 Accent 6"/>
+    <w:lsdException w:name="Medium List 1 Accent 6" w:qFormat="1"/>
+    <w:lsdException w:name="Medium List 2 Accent 6" w:qFormat="1"/>
+    <w:lsdException w:name="Medium Grid 1 Accent 6" w:qFormat="1"/>
+    <w:lsdException w:name="Medium Grid 2 Accent 6" w:qFormat="1"/>
+    <w:lsdException w:name="Medium Grid 3 Accent 6" w:qFormat="1"/>
+    <w:lsdException w:name="Dark List Accent 6"/>
+    <w:lsdException w:name="Colorful Shading Accent 6" w:qFormat="1"/>
+    <w:lsdException w:name="Colorful List Accent 6"/>
+    <w:lsdException w:name="Colorful Grid Accent 6"/>
+    <w:lsdException w:name="Bibliography" w:semiHidden="1" w:unhideWhenUsed="1"/>
+    <w:lsdException w:name="TOC Heading" w:semiHidden="1" w:unhideWhenUsed="1"/>
+    <w:lsdException w:name="Plain Table 4" w:semiHidden="1" w:unhideWhenUsed="1"/>
+    <w:lsdException w:name="Plain Table 5" w:semiHidden="1" w:unhideWhenUsed="1"/>
+    <w:lsdException w:name="Grid Table Light" w:semiHidden="1" w:unhideWhenUsed="1"/>
+    <w:lsdException w:name="Grid Table 1 Light" w:semiHidden="1" w:unhideWhenUsed="1"/>
+    <w:lsdException w:name="Grid Table 2" w:semiHidden="1" w:unhideWhenUsed="1"/>
+    <w:lsdException w:name="Grid Table 3" w:semiHidden="1" w:unhideWhenUsed="1"/>
+    <w:lsdException w:name="Grid Table 4" w:uiPriority="49"/>
+    <w:lsdException w:name="Grid Table 5 Dark" w:uiPriority="50"/>
+    <w:lsdException w:name="Grid Table 6 Colorful" w:uiPriority="51"/>
+    <w:lsdException w:name="Grid Table 7 Colorful" w:uiPriority="52"/>
+    <w:lsdException w:name="Grid Table 1 Light Accent 1" w:uiPriority="46"/>
+    <w:lsdException w:name="Grid Table 2 Accent 1" w:uiPriority="47"/>
+    <w:lsdException w:name="Grid Table 3 Accent 1" w:uiPriority="48"/>
+    <w:lsdException w:name="Grid Table 4 Accent 1" w:uiPriority="49"/>
+    <w:lsdException w:name="Grid Table 5 Dark Accent 1" w:uiPriority="50"/>
+    <w:lsdException w:name="Grid Table 6 Colorful Accent 1" w:uiPriority="51"/>
+    <w:lsdException w:name="Grid Table 7 Colorful Accent 1" w:uiPriority="52"/>
+    <w:lsdException w:name="Grid Table 1 Light Accent 2" w:uiPriority="46"/>
+    <w:lsdException w:name="Grid Table 2 Accent 2" w:uiPriority="47"/>
+    <w:lsdException w:name="Grid Table 3 Accent 2" w:uiPriority="48"/>
+    <w:lsdException w:name="Grid Table 4 Accent 2" w:uiPriority="49"/>
+    <w:lsdException w:name="Grid Table 5 Dark Accent 2" w:uiPriority="50"/>
+    <w:lsdException w:name="Grid Table 6 Colorful Accent 2" w:uiPriority="51"/>
+    <w:lsdException w:name="Grid Table 7 Colorful Accent 2" w:uiPriority="52"/>
+    <w:lsdException w:name="Grid Table 1 Light Accent 3" w:uiPriority="46"/>
+    <w:lsdException w:name="Grid Table 2 Accent 3" w:uiPriority="47"/>
+    <w:lsdException w:name="Grid Table 3 Accent 3" w:uiPriority="48"/>
+    <w:lsdException w:name="Grid Table 4 Accent 3" w:uiPriority="49"/>
+    <w:lsdException w:name="Grid Table 5 Dark Accent 3" w:uiPriority="50"/>
+    <w:lsdException w:name="Grid Table 6 Colorful Accent 3" w:uiPriority="51"/>
+    <w:lsdException w:name="Grid Table 7 Colorful Accent 3" w:uiPriority="52"/>
+    <w:lsdException w:name="Grid Table 1 Light Accent 4" w:uiPriority="46"/>
+    <w:lsdException w:name="Grid Table 2 Accent 4" w:uiPriority="47"/>
+    <w:lsdException w:name="Grid Table 3 Accent 4" w:uiPriority="48"/>
+    <w:lsdException w:name="Grid Table 4 Accent 4" w:uiPriority="49"/>
+    <w:lsdException w:name="Grid Table 5 Dark Accent 4" w:uiPriority="50"/>
+    <w:lsdException w:name="Grid Table 6 Colorful Accent 4" w:uiPriority="51"/>
+    <w:lsdException w:name="Grid Table 7 Colorful Accent 4" w:uiPriority="52"/>
+    <w:lsdException w:name="Grid Table 1 Light Accent 5" w:uiPriority="46"/>
+    <w:lsdException w:name="Grid Table 2 Accent 5" w:uiPriority="47"/>
+    <w:lsdException w:name="Grid Table 3 Accent 5" w:uiPriority="48"/>
+    <w:lsdException w:name="Grid Table 4 Accent 5" w:uiPriority="49"/>
+    <w:lsdException w:name="Grid Table 5 Dark Accent 5" w:uiPriority="50"/>
+    <w:lsdException w:name="Grid Table 6 Colorful Accent 5" w:uiPriority="51"/>
+    <w:lsdException w:name="Grid Table 7 Colorful Accent 5" w:uiPriority="52"/>
+    <w:lsdException w:name="Grid Table 1 Light Accent 6" w:uiPriority="46"/>
+    <w:lsdException w:name="Grid Table 2 Accent 6" w:uiPriority="47"/>
+    <w:lsdException w:name="Grid Table 3 Accent 6" w:uiPriority="48"/>
+    <w:lsdException w:name="Grid Table 4 Accent 6" w:uiPriority="49"/>
+    <w:lsdException w:name="Grid Table 5 Dark Accent 6" w:uiPriority="50"/>
+    <w:lsdException w:name="Grid Table 6 Colorful Accent 6" w:uiPriority="51"/>
+    <w:lsdException w:name="Grid Table 7 Colorful Accent 6" w:uiPriority="52"/>
+    <w:lsdException w:name="List Table 1 Light" w:uiPriority="46"/>
+    <w:lsdException w:name="List Table 2" w:uiPriority="47"/>
+    <w:lsdException w:name="List Table 3" w:uiPriority="48"/>
+    <w:lsdException w:name="List Table 4" w:uiPriority="49"/>
+    <w:lsdException w:name="List Table 5 Dark" w:uiPriority="50"/>
+    <w:lsdException w:name="List Table 6 Colorful" w:uiPriority="51"/>
+    <w:lsdException w:name="List Table 7 Colorful" w:uiPriority="52"/>
+    <w:lsdException w:name="List Table 1 Light Accent 1" w:uiPriority="46"/>
+    <w:lsdException w:name="List Table 2 Accent 1" w:uiPriority="47"/>
+    <w:lsdException w:name="List Table 3 Accent 1" w:uiPriority="48"/>
+    <w:lsdException w:name="List Table 4 Accent 1" w:uiPriority="49"/>
+    <w:lsdException w:name="List Table 5 Dark Accent 1" w:uiPriority="50"/>
+    <w:lsdException w:name="List Table 6 Colorful Accent 1" w:uiPriority="51"/>
+    <w:lsdException w:name="List Table 7 Colorful Accent 1" w:uiPriority="52"/>
+    <w:lsdException w:name="List Table 1 Light Accent 2" w:uiPriority="46"/>
+    <w:lsdException w:name="List Table 2 Accent 2" w:uiPriority="47"/>
+    <w:lsdException w:name="List Table 3 Accent 2" w:uiPriority="48"/>
+    <w:lsdException w:name="List Table 4 Accent 2" w:uiPriority="49"/>
+    <w:lsdException w:name="List Table 5 Dark Accent 2" w:uiPriority="50"/>
+    <w:lsdException w:name="List Table 6 Colorful Accent 2" w:uiPriority="51"/>
+    <w:lsdException w:name="List Table 7 Colorful Accent 2" w:uiPriority="52"/>
+    <w:lsdException w:name="List Table 1 Light Accent 3" w:uiPriority="46"/>
+    <w:lsdException w:name="List Table 2 Accent 3" w:uiPriority="47"/>
+    <w:lsdException w:name="List Table 3 Accent 3" w:uiPriority="48"/>
+    <w:lsdException w:name="List Table 4 Accent 3" w:uiPriority="49"/>
+    <w:lsdException w:name="List Table 5 Dark Accent 3" w:uiPriority="50"/>
+    <w:lsdException w:name="List Table 6 Colorful Accent 3" w:uiPriority="51"/>
+    <w:lsdException w:name="List Table 7 Colorful Accent 3" w:uiPriority="52"/>
+    <w:lsdException w:name="List Table 1 Light Accent 4" w:uiPriority="46"/>
+    <w:lsdException w:name="List Table 2 Accent 4" w:uiPriority="47"/>
+    <w:lsdException w:name="List Table 3 Accent 4" w:uiPriority="48"/>
+    <w:lsdException w:name="List Table 4 Accent 4" w:uiPriority="49"/>
+    <w:lsdException w:name="List Table 5 Dark Accent 4" w:uiPriority="50"/>
+    <w:lsdException w:name="List Table 6 Colorful Accent 4" w:uiPriority="51"/>
+    <w:lsdException w:name="List Table 7 Colorful Accent 4" w:uiPriority="52"/>
+    <w:lsdException w:name="List Table 1 Light Accent 5" w:uiPriority="46"/>
+    <w:lsdException w:name="List Table 2 Accent 5" w:uiPriority="47"/>
+    <w:lsdException w:name="List Table 3 Accent 5" w:uiPriority="48"/>
+    <w:lsdException w:name="List Table 4 Accent 5" w:uiPriority="49"/>
+    <w:lsdException w:name="List Table 5 Dark Accent 5" w:uiPriority="50"/>
+    <w:lsdException w:name="List Table 6 Colorful Accent 5" w:uiPriority="51"/>
+    <w:lsdException w:name="List Table 7 Colorful Accent 5" w:uiPriority="52"/>
+    <w:lsdException w:name="List Table 1 Light Accent 6" w:uiPriority="46"/>
+    <w:lsdException w:name="List Table 2 Accent 6" w:uiPriority="47"/>
+    <w:lsdException w:name="List Table 3 Accent 6" w:uiPriority="48"/>
+    <w:lsdException w:name="List Table 4 Accent 6" w:uiPriority="49"/>
+    <w:lsdException w:name="List Table 5 Dark Accent 6" w:uiPriority="50"/>
+    <w:lsdException w:name="List Table 6 Colorful Accent 6" w:uiPriority="51"/>
+    <w:lsdException w:name="List Table 7 Colorful Accent 6" w:uiPriority="52"/>
+    <w:lsdException w:name="Mention" w:semiHidden="1" w:uiPriority="99" w:unhideWhenUsed="1"/>
+    <w:lsdException w:name="Smart Hyperlink" w:semiHidden="1" w:uiPriority="99" w:unhideWhenUsed="1"/>
+    <w:lsdException w:name="Hashtag" w:semiHidden="1" w:uiPriority="99" w:unhideWhenUsed="1"/>
+    <w:lsdException w:name="Unresolved Mention" w:semiHidden="1" w:uiPriority="99" w:unhideWhenUsed="1"/>
+    <w:lsdException w:name="Smart Link" w:semiHidden="1" w:uiPriority="99" w:unhideWhenUsed="1"/>
+    <w:lsdException w:name="Smart Link Error" w:semiHidden="1" w:uiPriority="99" w:unhideWhenUsed="1"/>
   </w:latentStyles>
   <w:style w:type="paragraph" w:default="1" w:styleId="Normal">
     <w:name w:val="Normal"/>
@@ -2173,11 +4391,11 @@
       <w:szCs w:val="24"/>
     </w:rPr>
   </w:style>
-  <w:style w:type="paragraph" w:styleId="Heading1">
+  <w:style w:type="paragraph" w:styleId="Ttulo1">
     <w:name w:val="heading 1"/>
     <w:basedOn w:val="Normal"/>
     <w:next w:val="Normal"/>
-    <w:link w:val="Heading1Char"/>
+    <w:link w:val="Ttulo1Carter"/>
     <w:qFormat/>
     <w:rsid w:val="00F053A3"/>
     <w:pPr>
@@ -2195,11 +4413,11 @@
       <w:szCs w:val="32"/>
     </w:rPr>
   </w:style>
-  <w:style w:type="paragraph" w:styleId="Heading2">
+  <w:style w:type="paragraph" w:styleId="Ttulo2">
     <w:name w:val="heading 2"/>
     <w:basedOn w:val="Normal"/>
     <w:next w:val="Normal"/>
-    <w:link w:val="Heading2Char"/>
+    <w:link w:val="Ttulo2Carter"/>
     <w:qFormat/>
     <w:rsid w:val="00F053A3"/>
     <w:pPr>
@@ -2217,13 +4435,13 @@
       <w:szCs w:val="26"/>
     </w:rPr>
   </w:style>
-  <w:style w:type="character" w:default="1" w:styleId="DefaultParagraphFont">
+  <w:style w:type="character" w:default="1" w:styleId="Tipodeletrapredefinidodopargrafo">
     <w:name w:val="Default Paragraph Font"/>
     <w:uiPriority w:val="1"/>
     <w:semiHidden/>
     <w:unhideWhenUsed/>
   </w:style>
-  <w:style w:type="table" w:default="1" w:styleId="TableNormal">
+  <w:style w:type="table" w:default="1" w:styleId="Tabelanormal">
     <w:name w:val="Normal Table"/>
     <w:uiPriority w:val="99"/>
     <w:semiHidden/>
@@ -2238,15 +4456,15 @@
       </w:tblCellMar>
     </w:tblPr>
   </w:style>
-  <w:style w:type="numbering" w:default="1" w:styleId="NoList">
+  <w:style w:type="numbering" w:default="1" w:styleId="Semlista">
     <w:name w:val="No List"/>
     <w:uiPriority w:val="99"/>
     <w:semiHidden/>
     <w:unhideWhenUsed/>
   </w:style>
-  <w:style w:type="character" w:customStyle="1" w:styleId="Heading2Char">
-    <w:name w:val="Heading 2 Char"/>
-    <w:link w:val="Heading2"/>
+  <w:style w:type="character" w:customStyle="1" w:styleId="Ttulo2Carter">
+    <w:name w:val="Título 2 Caráter"/>
+    <w:link w:val="Ttulo2"/>
     <w:rsid w:val="00F053A3"/>
     <w:rPr>
       <w:rFonts w:ascii="Calibri" w:eastAsia="Times New Roman" w:hAnsi="Calibri" w:cs="Times New Roman"/>
@@ -2257,9 +4475,9 @@
       <w:szCs w:val="26"/>
     </w:rPr>
   </w:style>
-  <w:style w:type="character" w:customStyle="1" w:styleId="Heading1Char">
-    <w:name w:val="Heading 1 Char"/>
-    <w:link w:val="Heading1"/>
+  <w:style w:type="character" w:customStyle="1" w:styleId="Ttulo1Carter">
+    <w:name w:val="Título 1 Caráter"/>
+    <w:link w:val="Ttulo1"/>
     <w:rsid w:val="00F053A3"/>
     <w:rPr>
       <w:rFonts w:ascii="Calibri" w:eastAsia="Times New Roman" w:hAnsi="Calibri" w:cs="Times New Roman"/>
@@ -2270,10 +4488,10 @@
       <w:szCs w:val="32"/>
     </w:rPr>
   </w:style>
-  <w:style w:type="paragraph" w:styleId="BalloonText">
+  <w:style w:type="paragraph" w:styleId="Textodebalo">
     <w:name w:val="Balloon Text"/>
     <w:basedOn w:val="Normal"/>
-    <w:link w:val="BalloonTextChar"/>
+    <w:link w:val="TextodebaloCarter"/>
     <w:rsid w:val="00BA2C6B"/>
     <w:pPr>
       <w:spacing w:after="0"/>
@@ -2284,9 +4502,9 @@
       <w:szCs w:val="18"/>
     </w:rPr>
   </w:style>
-  <w:style w:type="character" w:customStyle="1" w:styleId="BalloonTextChar">
-    <w:name w:val="Balloon Text Char"/>
-    <w:link w:val="BalloonText"/>
+  <w:style w:type="character" w:customStyle="1" w:styleId="TextodebaloCarter">
+    <w:name w:val="Texto de balão Caráter"/>
+    <w:link w:val="Textodebalo"/>
     <w:rsid w:val="00BA2C6B"/>
     <w:rPr>
       <w:rFonts w:ascii="Lucida Grande" w:hAnsi="Lucida Grande"/>
@@ -2294,9 +4512,9 @@
       <w:szCs w:val="18"/>
     </w:rPr>
   </w:style>
-  <w:style w:type="character" w:styleId="Hyperlink">
+  <w:style w:type="character" w:styleId="Hiperligao">
     <w:name w:val="Hyperlink"/>
-    <w:basedOn w:val="DefaultParagraphFont"/>
+    <w:basedOn w:val="Tipodeletrapredefinidodopargrafo"/>
     <w:uiPriority w:val="99"/>
     <w:rsid w:val="00AC633D"/>
     <w:rPr>
@@ -2304,7 +4522,7 @@
       <w:u w:val="single"/>
     </w:rPr>
   </w:style>
-  <w:style w:type="paragraph" w:styleId="ListParagraph">
+  <w:style w:type="paragraph" w:styleId="PargrafodaLista">
     <w:name w:val="List Paragraph"/>
     <w:basedOn w:val="Normal"/>
     <w:rsid w:val="00F32780"/>
@@ -2313,314 +4531,20 @@
       <w:contextualSpacing/>
     </w:pPr>
   </w:style>
-</w:styles>
-</file>
-
-<file path=word/stylesWithEffects.xml><?xml version="1.0" encoding="utf-8"?>
-<w:styles xmlns:wpc="http://schemas.microsoft.com/office/word/2010/wordprocessingCanvas" xmlns:mo="http://schemas.microsoft.com/office/mac/office/2008/main" xmlns:mc="http://schemas.openxmlformats.org/markup-compatibility/2006" xmlns:mv="urn:schemas-microsoft-com:mac:vml" xmlns:o="urn:schemas-microsoft-com:office:office" xmlns:r="http://schemas.openxmlformats.org/officeDocument/2006/relationships" xmlns:m="http://schemas.openxmlformats.org/officeDocument/2006/math" xmlns:v="urn:schemas-microsoft-com:vml" xmlns:wp14="http://schemas.microsoft.com/office/word/2010/wordprocessingDrawing" xmlns:wp="http://schemas.openxmlformats.org/drawingml/2006/wordprocessingDrawing" xmlns:w10="urn:schemas-microsoft-com:office:word" xmlns:w="http://schemas.openxmlformats.org/wordprocessingml/2006/main" xmlns:w14="http://schemas.microsoft.com/office/word/2010/wordml" xmlns:wpg="http://schemas.microsoft.com/office/word/2010/wordprocessingGroup" xmlns:wpi="http://schemas.microsoft.com/office/word/2010/wordprocessingInk" xmlns:wne="http://schemas.microsoft.com/office/word/2006/wordml" xmlns:wps="http://schemas.microsoft.com/office/word/2010/wordprocessingShape" mc:Ignorable="w14 wp14">
-  <w:docDefaults>
-    <w:rPrDefault>
-      <w:rPr>
-        <w:rFonts w:ascii="Cambria" w:eastAsia="Cambria" w:hAnsi="Cambria" w:cs="Times New Roman"/>
-        <w:lang w:val="en-US" w:eastAsia="en-US" w:bidi="ar-SA"/>
-      </w:rPr>
-    </w:rPrDefault>
-    <w:pPrDefault/>
-  </w:docDefaults>
-  <w:latentStyles w:defLockedState="0" w:defUIPriority="0" w:defSemiHidden="1" w:defUnhideWhenUsed="1" w:defQFormat="0" w:count="276">
-    <w:lsdException w:name="Normal" w:semiHidden="0" w:unhideWhenUsed="0" w:qFormat="1"/>
-    <w:lsdException w:name="heading 1" w:semiHidden="0" w:unhideWhenUsed="0" w:qFormat="1"/>
-    <w:lsdException w:name="heading 2" w:semiHidden="0" w:unhideWhenUsed="0" w:qFormat="1"/>
-    <w:lsdException w:name="heading 3" w:qFormat="1"/>
-    <w:lsdException w:name="heading 4" w:qFormat="1"/>
-    <w:lsdException w:name="heading 5" w:qFormat="1"/>
-    <w:lsdException w:name="heading 6" w:qFormat="1"/>
-    <w:lsdException w:name="heading 7" w:qFormat="1"/>
-    <w:lsdException w:name="heading 8" w:qFormat="1"/>
-    <w:lsdException w:name="heading 9" w:qFormat="1"/>
-    <w:lsdException w:name="caption" w:qFormat="1"/>
-    <w:lsdException w:name="List Number" w:semiHidden="0" w:unhideWhenUsed="0"/>
-    <w:lsdException w:name="List 4" w:semiHidden="0" w:unhideWhenUsed="0"/>
-    <w:lsdException w:name="List 5" w:semiHidden="0" w:unhideWhenUsed="0"/>
-    <w:lsdException w:name="Title" w:semiHidden="0" w:unhideWhenUsed="0" w:qFormat="1"/>
-    <w:lsdException w:name="Subtitle" w:semiHidden="0" w:unhideWhenUsed="0" w:qFormat="1"/>
-    <w:lsdException w:name="Salutation" w:semiHidden="0" w:unhideWhenUsed="0"/>
-    <w:lsdException w:name="Date" w:semiHidden="0" w:unhideWhenUsed="0"/>
-    <w:lsdException w:name="Body Text First Indent" w:semiHidden="0" w:unhideWhenUsed="0"/>
-    <w:lsdException w:name="Hyperlink" w:uiPriority="99"/>
-    <w:lsdException w:name="Strong" w:semiHidden="0" w:unhideWhenUsed="0" w:qFormat="1"/>
-    <w:lsdException w:name="Emphasis" w:semiHidden="0" w:unhideWhenUsed="0" w:qFormat="1"/>
-    <w:lsdException w:name="Table Grid" w:semiHidden="0" w:unhideWhenUsed="0"/>
-    <w:lsdException w:name="Note Level 1" w:semiHidden="0" w:unhideWhenUsed="0"/>
-    <w:lsdException w:name="Note Level 2" w:semiHidden="0" w:unhideWhenUsed="0"/>
-    <w:lsdException w:name="Note Level 3" w:semiHidden="0" w:unhideWhenUsed="0"/>
-    <w:lsdException w:name="Note Level 4" w:semiHidden="0" w:unhideWhenUsed="0"/>
-    <w:lsdException w:name="Note Level 5" w:semiHidden="0" w:unhideWhenUsed="0"/>
-    <w:lsdException w:name="Note Level 6" w:semiHidden="0" w:unhideWhenUsed="0"/>
-    <w:lsdException w:name="Note Level 7" w:semiHidden="0" w:unhideWhenUsed="0"/>
-    <w:lsdException w:name="Note Level 8" w:semiHidden="0" w:unhideWhenUsed="0"/>
-    <w:lsdException w:name="Note Level 9" w:semiHidden="0" w:unhideWhenUsed="0"/>
-    <w:lsdException w:name="Placeholder Text" w:semiHidden="0" w:unhideWhenUsed="0"/>
-    <w:lsdException w:name="No Spacing" w:semiHidden="0" w:unhideWhenUsed="0"/>
-    <w:lsdException w:name="Light Shading" w:semiHidden="0" w:unhideWhenUsed="0"/>
-    <w:lsdException w:name="Light List" w:semiHidden="0" w:unhideWhenUsed="0"/>
-    <w:lsdException w:name="Light Grid" w:semiHidden="0" w:unhideWhenUsed="0"/>
-    <w:lsdException w:name="Medium Shading 1" w:semiHidden="0" w:unhideWhenUsed="0"/>
-    <w:lsdException w:name="Medium Shading 2" w:semiHidden="0" w:unhideWhenUsed="0"/>
-    <w:lsdException w:name="Medium List 1" w:semiHidden="0" w:unhideWhenUsed="0"/>
-    <w:lsdException w:name="Medium List 2" w:semiHidden="0" w:unhideWhenUsed="0"/>
-    <w:lsdException w:name="Medium Grid 1" w:semiHidden="0" w:unhideWhenUsed="0"/>
-    <w:lsdException w:name="Medium Grid 2" w:semiHidden="0" w:unhideWhenUsed="0"/>
-    <w:lsdException w:name="Medium Grid 3" w:semiHidden="0" w:unhideWhenUsed="0"/>
-    <w:lsdException w:name="Dark List" w:semiHidden="0" w:unhideWhenUsed="0"/>
-    <w:lsdException w:name="Colorful Shading" w:semiHidden="0" w:unhideWhenUsed="0"/>
-    <w:lsdException w:name="Colorful List" w:semiHidden="0" w:unhideWhenUsed="0" w:qFormat="1"/>
-    <w:lsdException w:name="Colorful Grid" w:semiHidden="0" w:unhideWhenUsed="0" w:qFormat="1"/>
-    <w:lsdException w:name="Light Shading Accent 1" w:semiHidden="0" w:unhideWhenUsed="0" w:qFormat="1"/>
-    <w:lsdException w:name="Light List Accent 1" w:semiHidden="0" w:unhideWhenUsed="0"/>
-    <w:lsdException w:name="Light Grid Accent 1" w:semiHidden="0" w:unhideWhenUsed="0"/>
-    <w:lsdException w:name="Medium Shading 1 Accent 1" w:semiHidden="0" w:unhideWhenUsed="0"/>
-    <w:lsdException w:name="Medium Shading 2 Accent 1" w:semiHidden="0" w:unhideWhenUsed="0"/>
-    <w:lsdException w:name="Medium List 1 Accent 1" w:semiHidden="0" w:unhideWhenUsed="0"/>
-    <w:lsdException w:name="Revision" w:unhideWhenUsed="0"/>
-    <w:lsdException w:name="List Paragraph" w:semiHidden="0" w:unhideWhenUsed="0"/>
-    <w:lsdException w:name="Quote" w:semiHidden="0" w:unhideWhenUsed="0"/>
-    <w:lsdException w:name="Intense Quote" w:semiHidden="0" w:unhideWhenUsed="0"/>
-    <w:lsdException w:name="Medium List 2 Accent 1" w:semiHidden="0" w:unhideWhenUsed="0"/>
-    <w:lsdException w:name="Medium Grid 1 Accent 1" w:semiHidden="0" w:unhideWhenUsed="0"/>
-    <w:lsdException w:name="Medium Grid 2 Accent 1" w:semiHidden="0" w:unhideWhenUsed="0"/>
-    <w:lsdException w:name="Medium Grid 3 Accent 1" w:semiHidden="0" w:unhideWhenUsed="0"/>
-    <w:lsdException w:name="Dark List Accent 1" w:semiHidden="0" w:unhideWhenUsed="0"/>
-    <w:lsdException w:name="Colorful Shading Accent 1" w:semiHidden="0" w:unhideWhenUsed="0"/>
-    <w:lsdException w:name="Colorful List Accent 1" w:semiHidden="0" w:unhideWhenUsed="0"/>
-    <w:lsdException w:name="Colorful Grid Accent 1" w:semiHidden="0" w:unhideWhenUsed="0"/>
-    <w:lsdException w:name="Light Shading Accent 2" w:semiHidden="0" w:unhideWhenUsed="0"/>
-    <w:lsdException w:name="Light List Accent 2" w:semiHidden="0" w:unhideWhenUsed="0"/>
-    <w:lsdException w:name="Light Grid Accent 2" w:semiHidden="0" w:unhideWhenUsed="0"/>
-    <w:lsdException w:name="Medium Shading 1 Accent 2" w:semiHidden="0" w:unhideWhenUsed="0"/>
-    <w:lsdException w:name="Medium Shading 2 Accent 2" w:semiHidden="0" w:unhideWhenUsed="0"/>
-    <w:lsdException w:name="Medium List 1 Accent 2" w:semiHidden="0" w:unhideWhenUsed="0"/>
-    <w:lsdException w:name="Medium List 2 Accent 2" w:semiHidden="0" w:unhideWhenUsed="0"/>
-    <w:lsdException w:name="Medium Grid 1 Accent 2" w:semiHidden="0" w:unhideWhenUsed="0"/>
-    <w:lsdException w:name="Medium Grid 2 Accent 2" w:semiHidden="0" w:unhideWhenUsed="0"/>
-    <w:lsdException w:name="Medium Grid 3 Accent 2" w:semiHidden="0" w:unhideWhenUsed="0"/>
-    <w:lsdException w:name="Dark List Accent 2" w:semiHidden="0" w:unhideWhenUsed="0"/>
-    <w:lsdException w:name="Colorful Shading Accent 2" w:semiHidden="0" w:unhideWhenUsed="0"/>
-    <w:lsdException w:name="Colorful List Accent 2" w:semiHidden="0" w:unhideWhenUsed="0"/>
-    <w:lsdException w:name="Colorful Grid Accent 2" w:semiHidden="0" w:unhideWhenUsed="0"/>
-    <w:lsdException w:name="Light Shading Accent 3" w:semiHidden="0" w:unhideWhenUsed="0"/>
-    <w:lsdException w:name="Light List Accent 3" w:semiHidden="0" w:unhideWhenUsed="0"/>
-    <w:lsdException w:name="Light Grid Accent 3" w:semiHidden="0" w:unhideWhenUsed="0"/>
-    <w:lsdException w:name="Medium Shading 1 Accent 3" w:semiHidden="0" w:unhideWhenUsed="0"/>
-    <w:lsdException w:name="Medium Shading 2 Accent 3" w:semiHidden="0" w:unhideWhenUsed="0"/>
-    <w:lsdException w:name="Medium List 1 Accent 3" w:semiHidden="0" w:unhideWhenUsed="0"/>
-    <w:lsdException w:name="Medium List 2 Accent 3" w:semiHidden="0" w:unhideWhenUsed="0"/>
-    <w:lsdException w:name="Medium Grid 1 Accent 3" w:semiHidden="0" w:unhideWhenUsed="0"/>
-    <w:lsdException w:name="Medium Grid 2 Accent 3" w:semiHidden="0" w:unhideWhenUsed="0"/>
-    <w:lsdException w:name="Medium Grid 3 Accent 3" w:semiHidden="0" w:unhideWhenUsed="0"/>
-    <w:lsdException w:name="Dark List Accent 3" w:semiHidden="0" w:unhideWhenUsed="0"/>
-    <w:lsdException w:name="Colorful Shading Accent 3" w:semiHidden="0" w:unhideWhenUsed="0"/>
-    <w:lsdException w:name="Colorful List Accent 3" w:semiHidden="0" w:unhideWhenUsed="0"/>
-    <w:lsdException w:name="Colorful Grid Accent 3" w:semiHidden="0" w:unhideWhenUsed="0"/>
-    <w:lsdException w:name="Light Shading Accent 4" w:semiHidden="0" w:unhideWhenUsed="0"/>
-    <w:lsdException w:name="Light List Accent 4" w:semiHidden="0" w:unhideWhenUsed="0"/>
-    <w:lsdException w:name="Light Grid Accent 4" w:semiHidden="0" w:unhideWhenUsed="0"/>
-    <w:lsdException w:name="Medium Shading 1 Accent 4" w:semiHidden="0" w:unhideWhenUsed="0"/>
-    <w:lsdException w:name="Medium Shading 2 Accent 4" w:semiHidden="0" w:unhideWhenUsed="0"/>
-    <w:lsdException w:name="Medium List 1 Accent 4" w:semiHidden="0" w:unhideWhenUsed="0"/>
-    <w:lsdException w:name="Medium List 2 Accent 4" w:semiHidden="0" w:unhideWhenUsed="0"/>
-    <w:lsdException w:name="Medium Grid 1 Accent 4" w:semiHidden="0" w:unhideWhenUsed="0"/>
-    <w:lsdException w:name="Medium Grid 2 Accent 4" w:semiHidden="0" w:unhideWhenUsed="0"/>
-    <w:lsdException w:name="Medium Grid 3 Accent 4" w:semiHidden="0" w:unhideWhenUsed="0"/>
-    <w:lsdException w:name="Dark List Accent 4" w:semiHidden="0" w:unhideWhenUsed="0"/>
-    <w:lsdException w:name="Colorful Shading Accent 4" w:semiHidden="0" w:unhideWhenUsed="0"/>
-    <w:lsdException w:name="Colorful List Accent 4" w:semiHidden="0" w:unhideWhenUsed="0"/>
-    <w:lsdException w:name="Colorful Grid Accent 4" w:semiHidden="0" w:unhideWhenUsed="0"/>
-    <w:lsdException w:name="Light Shading Accent 5" w:semiHidden="0" w:unhideWhenUsed="0"/>
-    <w:lsdException w:name="Light List Accent 5" w:semiHidden="0" w:unhideWhenUsed="0"/>
-    <w:lsdException w:name="Light Grid Accent 5" w:semiHidden="0" w:unhideWhenUsed="0"/>
-    <w:lsdException w:name="Medium Shading 1 Accent 5" w:semiHidden="0" w:unhideWhenUsed="0"/>
-    <w:lsdException w:name="Medium Shading 2 Accent 5" w:semiHidden="0" w:unhideWhenUsed="0"/>
-    <w:lsdException w:name="Medium List 1 Accent 5" w:semiHidden="0" w:unhideWhenUsed="0"/>
-    <w:lsdException w:name="Medium List 2 Accent 5" w:semiHidden="0" w:unhideWhenUsed="0"/>
-    <w:lsdException w:name="Medium Grid 1 Accent 5" w:semiHidden="0" w:unhideWhenUsed="0"/>
-    <w:lsdException w:name="Medium Grid 2 Accent 5" w:semiHidden="0" w:unhideWhenUsed="0"/>
-    <w:lsdException w:name="Medium Grid 3 Accent 5" w:semiHidden="0" w:unhideWhenUsed="0"/>
-    <w:lsdException w:name="Dark List Accent 5" w:semiHidden="0" w:unhideWhenUsed="0"/>
-    <w:lsdException w:name="Colorful Shading Accent 5" w:semiHidden="0" w:unhideWhenUsed="0"/>
-    <w:lsdException w:name="Colorful List Accent 5" w:semiHidden="0" w:unhideWhenUsed="0"/>
-    <w:lsdException w:name="Colorful Grid Accent 5" w:semiHidden="0" w:unhideWhenUsed="0"/>
-    <w:lsdException w:name="Light Shading Accent 6" w:semiHidden="0" w:unhideWhenUsed="0"/>
-    <w:lsdException w:name="Light List Accent 6" w:semiHidden="0" w:unhideWhenUsed="0"/>
-    <w:lsdException w:name="Light Grid Accent 6" w:semiHidden="0" w:unhideWhenUsed="0"/>
-    <w:lsdException w:name="Medium Shading 1 Accent 6" w:semiHidden="0" w:unhideWhenUsed="0"/>
-    <w:lsdException w:name="Medium Shading 2 Accent 6" w:semiHidden="0" w:unhideWhenUsed="0"/>
-    <w:lsdException w:name="Medium List 1 Accent 6" w:semiHidden="0" w:unhideWhenUsed="0" w:qFormat="1"/>
-    <w:lsdException w:name="Medium List 2 Accent 6" w:semiHidden="0" w:unhideWhenUsed="0" w:qFormat="1"/>
-    <w:lsdException w:name="Medium Grid 1 Accent 6" w:semiHidden="0" w:unhideWhenUsed="0" w:qFormat="1"/>
-    <w:lsdException w:name="Medium Grid 2 Accent 6" w:semiHidden="0" w:unhideWhenUsed="0" w:qFormat="1"/>
-    <w:lsdException w:name="Medium Grid 3 Accent 6" w:semiHidden="0" w:unhideWhenUsed="0" w:qFormat="1"/>
-    <w:lsdException w:name="Dark List Accent 6" w:semiHidden="0" w:unhideWhenUsed="0"/>
-    <w:lsdException w:name="Colorful Shading Accent 6" w:semiHidden="0" w:unhideWhenUsed="0" w:qFormat="1"/>
-    <w:lsdException w:name="Colorful List Accent 6" w:semiHidden="0" w:unhideWhenUsed="0"/>
-    <w:lsdException w:name="Colorful Grid Accent 6" w:semiHidden="0" w:unhideWhenUsed="0"/>
-    <w:lsdException w:name="Subtle Emphasis" w:semiHidden="0" w:unhideWhenUsed="0"/>
-    <w:lsdException w:name="Intense Emphasis" w:semiHidden="0" w:unhideWhenUsed="0"/>
-    <w:lsdException w:name="Subtle Reference" w:semiHidden="0" w:unhideWhenUsed="0"/>
-    <w:lsdException w:name="Intense Reference" w:semiHidden="0" w:unhideWhenUsed="0"/>
-    <w:lsdException w:name="Book Title" w:semiHidden="0" w:unhideWhenUsed="0"/>
-  </w:latentStyles>
-  <w:style w:type="paragraph" w:default="1" w:styleId="Normal">
-    <w:name w:val="Normal"/>
-    <w:qFormat/>
-    <w:rsid w:val="00AE410A"/>
-    <w:pPr>
-      <w:spacing w:after="200"/>
-    </w:pPr>
-    <w:rPr>
-      <w:sz w:val="24"/>
-      <w:szCs w:val="24"/>
-    </w:rPr>
-  </w:style>
-  <w:style w:type="paragraph" w:styleId="Heading1">
-    <w:name w:val="heading 1"/>
-    <w:basedOn w:val="Normal"/>
-    <w:next w:val="Normal"/>
-    <w:link w:val="Heading1Char"/>
-    <w:qFormat/>
-    <w:rsid w:val="00F053A3"/>
-    <w:pPr>
-      <w:keepNext/>
-      <w:keepLines/>
-      <w:spacing w:before="480" w:after="0"/>
-      <w:outlineLvl w:val="0"/>
-    </w:pPr>
-    <w:rPr>
-      <w:rFonts w:ascii="Calibri" w:eastAsia="Times New Roman" w:hAnsi="Calibri"/>
-      <w:b/>
-      <w:bCs/>
-      <w:color w:val="345A8A"/>
-      <w:sz w:val="32"/>
-      <w:szCs w:val="32"/>
-    </w:rPr>
-  </w:style>
-  <w:style w:type="paragraph" w:styleId="Heading2">
-    <w:name w:val="heading 2"/>
-    <w:basedOn w:val="Normal"/>
-    <w:next w:val="Normal"/>
-    <w:link w:val="Heading2Char"/>
-    <w:qFormat/>
-    <w:rsid w:val="00F053A3"/>
-    <w:pPr>
-      <w:keepNext/>
-      <w:keepLines/>
-      <w:spacing w:before="200" w:after="0"/>
-      <w:outlineLvl w:val="1"/>
-    </w:pPr>
-    <w:rPr>
-      <w:rFonts w:ascii="Calibri" w:eastAsia="Times New Roman" w:hAnsi="Calibri"/>
-      <w:b/>
-      <w:bCs/>
-      <w:color w:val="4F81BD"/>
-      <w:sz w:val="26"/>
-      <w:szCs w:val="26"/>
-    </w:rPr>
-  </w:style>
-  <w:style w:type="character" w:default="1" w:styleId="DefaultParagraphFont">
-    <w:name w:val="Default Paragraph Font"/>
-    <w:uiPriority w:val="1"/>
-    <w:semiHidden/>
-    <w:unhideWhenUsed/>
-  </w:style>
-  <w:style w:type="table" w:default="1" w:styleId="TableNormal">
-    <w:name w:val="Normal Table"/>
-    <w:uiPriority w:val="99"/>
-    <w:semiHidden/>
-    <w:unhideWhenUsed/>
+  <w:style w:type="table" w:styleId="TabelacomGrelha">
+    <w:name w:val="Table Grid"/>
+    <w:basedOn w:val="Tabelanormal"/>
+    <w:rsid w:val="00F16481"/>
     <w:tblPr>
-      <w:tblInd w:w="0" w:type="dxa"/>
-      <w:tblCellMar>
-        <w:top w:w="0" w:type="dxa"/>
-        <w:left w:w="108" w:type="dxa"/>
-        <w:bottom w:w="0" w:type="dxa"/>
-        <w:right w:w="108" w:type="dxa"/>
-      </w:tblCellMar>
+      <w:tblBorders>
+        <w:top w:val="single" w:sz="4" w:space="0" w:color="auto"/>
+        <w:left w:val="single" w:sz="4" w:space="0" w:color="auto"/>
+        <w:bottom w:val="single" w:sz="4" w:space="0" w:color="auto"/>
+        <w:right w:val="single" w:sz="4" w:space="0" w:color="auto"/>
+        <w:insideH w:val="single" w:sz="4" w:space="0" w:color="auto"/>
+        <w:insideV w:val="single" w:sz="4" w:space="0" w:color="auto"/>
+      </w:tblBorders>
     </w:tblPr>
-  </w:style>
-  <w:style w:type="numbering" w:default="1" w:styleId="NoList">
-    <w:name w:val="No List"/>
-    <w:uiPriority w:val="99"/>
-    <w:semiHidden/>
-    <w:unhideWhenUsed/>
-  </w:style>
-  <w:style w:type="character" w:customStyle="1" w:styleId="Heading2Char">
-    <w:name w:val="Heading 2 Char"/>
-    <w:link w:val="Heading2"/>
-    <w:rsid w:val="00F053A3"/>
-    <w:rPr>
-      <w:rFonts w:ascii="Calibri" w:eastAsia="Times New Roman" w:hAnsi="Calibri" w:cs="Times New Roman"/>
-      <w:b/>
-      <w:bCs/>
-      <w:color w:val="4F81BD"/>
-      <w:sz w:val="26"/>
-      <w:szCs w:val="26"/>
-    </w:rPr>
-  </w:style>
-  <w:style w:type="character" w:customStyle="1" w:styleId="Heading1Char">
-    <w:name w:val="Heading 1 Char"/>
-    <w:link w:val="Heading1"/>
-    <w:rsid w:val="00F053A3"/>
-    <w:rPr>
-      <w:rFonts w:ascii="Calibri" w:eastAsia="Times New Roman" w:hAnsi="Calibri" w:cs="Times New Roman"/>
-      <w:b/>
-      <w:bCs/>
-      <w:color w:val="345A8A"/>
-      <w:sz w:val="32"/>
-      <w:szCs w:val="32"/>
-    </w:rPr>
-  </w:style>
-  <w:style w:type="paragraph" w:styleId="BalloonText">
-    <w:name w:val="Balloon Text"/>
-    <w:basedOn w:val="Normal"/>
-    <w:link w:val="BalloonTextChar"/>
-    <w:rsid w:val="00BA2C6B"/>
-    <w:pPr>
-      <w:spacing w:after="0"/>
-    </w:pPr>
-    <w:rPr>
-      <w:rFonts w:ascii="Lucida Grande" w:hAnsi="Lucida Grande"/>
-      <w:sz w:val="18"/>
-      <w:szCs w:val="18"/>
-    </w:rPr>
-  </w:style>
-  <w:style w:type="character" w:customStyle="1" w:styleId="BalloonTextChar">
-    <w:name w:val="Balloon Text Char"/>
-    <w:link w:val="BalloonText"/>
-    <w:rsid w:val="00BA2C6B"/>
-    <w:rPr>
-      <w:rFonts w:ascii="Lucida Grande" w:hAnsi="Lucida Grande"/>
-      <w:sz w:val="18"/>
-      <w:szCs w:val="18"/>
-    </w:rPr>
-  </w:style>
-  <w:style w:type="character" w:styleId="Hyperlink">
-    <w:name w:val="Hyperlink"/>
-    <w:basedOn w:val="DefaultParagraphFont"/>
-    <w:uiPriority w:val="99"/>
-    <w:rsid w:val="00AC633D"/>
-    <w:rPr>
-      <w:color w:val="0000FF" w:themeColor="hyperlink"/>
-      <w:u w:val="single"/>
-    </w:rPr>
-  </w:style>
-  <w:style w:type="paragraph" w:styleId="ListParagraph">
-    <w:name w:val="List Paragraph"/>
-    <w:basedOn w:val="Normal"/>
-    <w:rsid w:val="00F32780"/>
-    <w:pPr>
-      <w:ind w:left="720"/>
-      <w:contextualSpacing/>
-    </w:pPr>
   </w:style>
 </w:styles>
 </file>

</xml_diff>